<commit_message>
working with more alerts
</commit_message>
<xml_diff>
--- a/Data.docx
+++ b/Data.docx
@@ -497,9 +497,6 @@
       <w:pPr>
         <w:pStyle w:val="a3"/>
         <w:ind w:leftChars="0"/>
-        <w:rPr>
-          <w:rFonts w:hint="eastAsia"/>
-        </w:rPr>
       </w:pPr>
       <w:r>
         <w:t>1.353625854569561, 103.94506115466356</w:t>
@@ -509,9 +506,6 @@
       <w:pPr>
         <w:pStyle w:val="a3"/>
         <w:ind w:leftChars="0"/>
-        <w:rPr>
-          <w:rFonts w:hint="eastAsia"/>
-        </w:rPr>
       </w:pPr>
     </w:p>
     <w:p>
@@ -522,9 +516,6 @@
           <w:numId w:val="1"/>
         </w:numPr>
         <w:ind w:leftChars="0"/>
-        <w:rPr>
-          <w:rFonts w:hint="eastAsia"/>
-        </w:rPr>
       </w:pPr>
       <w:r>
         <w:rPr>
@@ -538,9 +529,6 @@
       <w:pPr>
         <w:pStyle w:val="a3"/>
         <w:ind w:leftChars="0"/>
-        <w:rPr>
-          <w:rFonts w:hint="eastAsia"/>
-        </w:rPr>
       </w:pPr>
       <w:r>
         <w:rPr>
@@ -557,7 +545,7 @@
         <w:pStyle w:val="a3"/>
         <w:ind w:leftChars="0"/>
         <w:rPr>
-          <w:rFonts w:ascii="Arial" w:hAnsi="Arial" w:cs="Arial" w:hint="eastAsia"/>
+          <w:rFonts w:ascii="Arial" w:hAnsi="Arial" w:cs="Arial"/>
           <w:color w:val="FF0000"/>
           <w:sz w:val="18"/>
           <w:szCs w:val="18"/>
@@ -578,7 +566,8 @@
         <w:pStyle w:val="a3"/>
         <w:ind w:leftChars="0"/>
         <w:rPr>
-          <w:rFonts w:ascii="Calibri" w:hAnsi="Calibri" w:cs="Calibri"/>
+          <w:rFonts w:ascii="Calibri" w:hAnsi="Calibri" w:cs="Calibri" w:hint="eastAsia"/>
+          <w:color w:val="000000"/>
           <w:szCs w:val="24"/>
         </w:rPr>
       </w:pPr>
@@ -613,6 +602,70 @@
           <w:szCs w:val="24"/>
         </w:rPr>
         <w:t xml:space="preserve"> check extent)</w:t>
+      </w:r>
+    </w:p>
+    <w:p>
+      <w:pPr>
+        <w:pStyle w:val="a3"/>
+        <w:ind w:leftChars="0"/>
+        <w:rPr>
+          <w:rFonts w:ascii="Calibri" w:hAnsi="Calibri" w:cs="Calibri" w:hint="eastAsia"/>
+          <w:color w:val="000000"/>
+          <w:szCs w:val="24"/>
+        </w:rPr>
+      </w:pPr>
+      <w:r>
+        <w:rPr>
+          <w:rFonts w:ascii="Calibri" w:hAnsi="Calibri" w:cs="Calibri" w:hint="eastAsia"/>
+          <w:color w:val="000000"/>
+          <w:szCs w:val="24"/>
+        </w:rPr>
+        <w:t>latDiff = 0.00014521</w:t>
+      </w:r>
+    </w:p>
+    <w:p>
+      <w:pPr>
+        <w:pStyle w:val="a3"/>
+        <w:ind w:leftChars="0"/>
+        <w:rPr>
+          <w:rFonts w:ascii="Calibri" w:hAnsi="Calibri" w:cs="Calibri" w:hint="eastAsia"/>
+          <w:color w:val="000000"/>
+          <w:szCs w:val="24"/>
+        </w:rPr>
+      </w:pPr>
+      <w:r>
+        <w:rPr>
+          <w:rFonts w:ascii="Calibri" w:hAnsi="Calibri" w:cs="Calibri" w:hint="eastAsia"/>
+          <w:color w:val="000000"/>
+          <w:szCs w:val="24"/>
+        </w:rPr>
+        <w:t>lngDiff = 0.00016</w:t>
+      </w:r>
+    </w:p>
+    <w:p>
+      <w:pPr>
+        <w:pStyle w:val="a3"/>
+        <w:ind w:leftChars="0"/>
+        <w:rPr>
+          <w:rFonts w:ascii="Calibri" w:hAnsi="Calibri" w:cs="Calibri"/>
+          <w:szCs w:val="24"/>
+        </w:rPr>
+      </w:pPr>
+      <w:r>
+        <w:rPr>
+          <w:rFonts w:ascii="Calibri" w:hAnsi="Calibri" w:cs="Calibri"/>
+          <w:color w:val="000000"/>
+          <w:szCs w:val="24"/>
+        </w:rPr>
+        <w:t>1.353612782449542, 103.94506484270096</w:t>
+      </w:r>
+      <w:r>
+        <w:rPr>
+          <w:rFonts w:ascii="Calibri" w:hAnsi="Calibri" w:cs="Calibri" w:hint="eastAsia"/>
+          <w:color w:val="000000"/>
+          <w:szCs w:val="24"/>
+        </w:rPr>
+        <w:t xml:space="preserve"> (more updated)</w:t>
       </w:r>
     </w:p>
     <w:p>
@@ -734,6 +787,7 @@
           <w:sz w:val="18"/>
           <w:szCs w:val="18"/>
         </w:rPr>
+        <w:lastRenderedPageBreak/>
         <w:t>CAoSLEFGMVFpcE1Fbm1kc2piVFFvWnVOTDRuOENxQ0lPXy1LU2FaTlQ4LUlNekEy</w:t>
       </w:r>
     </w:p>
@@ -761,7 +815,6 @@
           <w:rFonts w:hint="eastAsia"/>
           <w:shd w:val="clear" w:color="auto" w:fill="C2D69B" w:themeFill="accent3" w:themeFillTint="99"/>
         </w:rPr>
-        <w:lastRenderedPageBreak/>
         <w:t>1600</w:t>
       </w:r>
     </w:p>
@@ -1058,9 +1111,6 @@
       <w:pPr>
         <w:pStyle w:val="a3"/>
         <w:ind w:leftChars="0"/>
-        <w:rPr>
-          <w:rFonts w:hint="eastAsia"/>
-        </w:rPr>
       </w:pPr>
       <w:r>
         <w:t>1.353321173599936, 103.94532669335604</w:t>
@@ -1070,9 +1120,6 @@
       <w:pPr>
         <w:pStyle w:val="a3"/>
         <w:ind w:leftChars="0"/>
-        <w:rPr>
-          <w:rFonts w:hint="eastAsia"/>
-        </w:rPr>
       </w:pPr>
     </w:p>
     <w:p>
@@ -1083,9 +1130,6 @@
           <w:numId w:val="1"/>
         </w:numPr>
         <w:ind w:leftChars="0"/>
-        <w:rPr>
-          <w:rFonts w:hint="eastAsia"/>
-        </w:rPr>
       </w:pPr>
       <w:r>
         <w:rPr>
@@ -1099,9 +1143,6 @@
       <w:pPr>
         <w:pStyle w:val="a3"/>
         <w:ind w:leftChars="0"/>
-        <w:rPr>
-          <w:rFonts w:hint="eastAsia"/>
-        </w:rPr>
       </w:pPr>
       <w:r>
         <w:rPr>
@@ -1127,7 +1168,7 @@
         <w:pStyle w:val="a3"/>
         <w:ind w:leftChars="0"/>
         <w:rPr>
-          <w:rFonts w:ascii="Arial" w:hAnsi="Arial" w:cs="Arial" w:hint="eastAsia"/>
+          <w:rFonts w:ascii="Arial" w:hAnsi="Arial" w:cs="Arial"/>
           <w:color w:val="FF0000"/>
           <w:sz w:val="18"/>
           <w:szCs w:val="18"/>
@@ -1148,7 +1189,8 @@
         <w:pStyle w:val="a3"/>
         <w:ind w:leftChars="0"/>
         <w:rPr>
-          <w:rFonts w:ascii="Calibri" w:hAnsi="Calibri" w:cs="Calibri"/>
+          <w:rFonts w:ascii="Calibri" w:hAnsi="Calibri" w:cs="Calibri" w:hint="eastAsia"/>
+          <w:color w:val="000000"/>
           <w:szCs w:val="24"/>
         </w:rPr>
       </w:pPr>
@@ -1159,6 +1201,32 @@
           <w:szCs w:val="24"/>
         </w:rPr>
         <w:t>1.3534652, 103.94545540000001</w:t>
+      </w:r>
+    </w:p>
+    <w:p>
+      <w:pPr>
+        <w:pStyle w:val="a3"/>
+        <w:ind w:leftChars="0"/>
+        <w:rPr>
+          <w:rFonts w:ascii="Calibri" w:hAnsi="Calibri" w:cs="Calibri"/>
+          <w:szCs w:val="24"/>
+        </w:rPr>
+      </w:pPr>
+      <w:r>
+        <w:rPr>
+          <w:rFonts w:ascii="Calibri" w:hAnsi="Calibri" w:cs="Calibri"/>
+          <w:color w:val="000000"/>
+          <w:szCs w:val="24"/>
+        </w:rPr>
+        <w:t>1.353323855060781, 103.9453474804759</w:t>
+      </w:r>
+      <w:r>
+        <w:rPr>
+          <w:rFonts w:ascii="Calibri" w:hAnsi="Calibri" w:cs="Calibri" w:hint="eastAsia"/>
+          <w:color w:val="000000"/>
+          <w:szCs w:val="24"/>
+        </w:rPr>
+        <w:t xml:space="preserve"> (more updated)</w:t>
       </w:r>
     </w:p>
     <w:p>
@@ -1276,6 +1344,7 @@
         <w:ind w:leftChars="0"/>
       </w:pPr>
       <w:r>
+        <w:lastRenderedPageBreak/>
         <w:t>1.37pm Pathway from MRT to Road Junction 4/5</w:t>
       </w:r>
     </w:p>
@@ -1318,7 +1387,6 @@
           <w:rFonts w:hint="eastAsia"/>
           <w:shd w:val="clear" w:color="auto" w:fill="C2D69B" w:themeFill="accent3" w:themeFillTint="99"/>
         </w:rPr>
-        <w:lastRenderedPageBreak/>
         <w:t>1600</w:t>
       </w:r>
     </w:p>
@@ -1412,7 +1480,7 @@
         <w:pStyle w:val="a3"/>
         <w:ind w:leftChars="0"/>
         <w:rPr>
-          <w:rFonts w:ascii="Arial" w:hAnsi="Arial" w:cs="Arial" w:hint="eastAsia"/>
+          <w:rFonts w:ascii="Arial" w:hAnsi="Arial" w:cs="Arial"/>
           <w:color w:val="FF0000"/>
           <w:sz w:val="18"/>
           <w:szCs w:val="18"/>
@@ -1433,7 +1501,8 @@
         <w:pStyle w:val="a3"/>
         <w:ind w:leftChars="0"/>
         <w:rPr>
-          <w:rFonts w:cstheme="minorHAnsi"/>
+          <w:rFonts w:cstheme="minorHAnsi" w:hint="eastAsia"/>
+          <w:color w:val="000000"/>
           <w:szCs w:val="24"/>
         </w:rPr>
       </w:pPr>
@@ -1444,6 +1513,31 @@
           <w:szCs w:val="24"/>
         </w:rPr>
         <w:t>1.352760748218125, 103.9457555115223</w:t>
+      </w:r>
+    </w:p>
+    <w:p>
+      <w:pPr>
+        <w:pStyle w:val="a3"/>
+        <w:ind w:leftChars="0"/>
+        <w:rPr>
+          <w:rFonts w:cstheme="minorHAnsi"/>
+          <w:szCs w:val="24"/>
+        </w:rPr>
+      </w:pPr>
+      <w:r>
+        <w:rPr>
+          <w:rFonts w:cstheme="minorHAnsi"/>
+          <w:szCs w:val="24"/>
+        </w:rPr>
+        <w:t>1.352759072304693, 103.94575584679842</w:t>
+      </w:r>
+      <w:r>
+        <w:rPr>
+          <w:rFonts w:ascii="Calibri" w:hAnsi="Calibri" w:cs="Calibri" w:hint="eastAsia"/>
+          <w:color w:val="000000"/>
+          <w:szCs w:val="24"/>
+        </w:rPr>
+        <w:t xml:space="preserve"> (more updated)</w:t>
       </w:r>
     </w:p>
     <w:p/>
@@ -1468,9 +1562,6 @@
       <w:pPr>
         <w:pStyle w:val="a3"/>
         <w:ind w:leftChars="0"/>
-        <w:rPr>
-          <w:rFonts w:hint="eastAsia"/>
-        </w:rPr>
       </w:pPr>
       <w:r>
         <w:t>1.43pm Pathwa</w:t>
@@ -1610,9 +1701,6 @@
       <w:pPr>
         <w:pStyle w:val="a3"/>
         <w:ind w:leftChars="0"/>
-        <w:rPr>
-          <w:rFonts w:hint="eastAsia"/>
-        </w:rPr>
       </w:pPr>
     </w:p>
     <w:p>
@@ -1623,9 +1711,6 @@
           <w:numId w:val="1"/>
         </w:numPr>
         <w:ind w:leftChars="0"/>
-        <w:rPr>
-          <w:rFonts w:hint="eastAsia"/>
-        </w:rPr>
       </w:pPr>
       <w:r>
         <w:rPr>
@@ -1639,9 +1724,6 @@
       <w:pPr>
         <w:pStyle w:val="a3"/>
         <w:ind w:leftChars="0"/>
-        <w:rPr>
-          <w:rFonts w:hint="eastAsia"/>
-        </w:rPr>
       </w:pPr>
       <w:r>
         <w:rPr>
@@ -1667,7 +1749,7 @@
         <w:pStyle w:val="a3"/>
         <w:ind w:leftChars="0"/>
         <w:rPr>
-          <w:rFonts w:ascii="Arial" w:hAnsi="Arial" w:cs="Arial" w:hint="eastAsia"/>
+          <w:rFonts w:ascii="Arial" w:hAnsi="Arial" w:cs="Arial"/>
           <w:color w:val="FF0000"/>
           <w:sz w:val="18"/>
           <w:szCs w:val="18"/>
@@ -1688,7 +1770,8 @@
         <w:pStyle w:val="a3"/>
         <w:ind w:leftChars="0"/>
         <w:rPr>
-          <w:rFonts w:ascii="Calibri" w:hAnsi="Calibri" w:cs="Calibri"/>
+          <w:rFonts w:ascii="Calibri" w:hAnsi="Calibri" w:cs="Calibri" w:hint="eastAsia"/>
+          <w:color w:val="000000"/>
           <w:szCs w:val="24"/>
         </w:rPr>
       </w:pPr>
@@ -1699,6 +1782,32 @@
           <w:szCs w:val="24"/>
         </w:rPr>
         <w:t>1.3527198, 103.945829</w:t>
+      </w:r>
+    </w:p>
+    <w:p>
+      <w:pPr>
+        <w:pStyle w:val="a3"/>
+        <w:ind w:leftChars="0"/>
+        <w:rPr>
+          <w:rFonts w:ascii="Calibri" w:hAnsi="Calibri" w:cs="Calibri"/>
+          <w:szCs w:val="24"/>
+        </w:rPr>
+      </w:pPr>
+      <w:r>
+        <w:rPr>
+          <w:rFonts w:ascii="Calibri" w:hAnsi="Calibri" w:cs="Calibri"/>
+          <w:color w:val="000000"/>
+          <w:szCs w:val="24"/>
+        </w:rPr>
+        <w:t>1.352759072304693, 103.94575618207455</w:t>
+      </w:r>
+      <w:r>
+        <w:rPr>
+          <w:rFonts w:ascii="Calibri" w:hAnsi="Calibri" w:cs="Calibri" w:hint="eastAsia"/>
+          <w:color w:val="000000"/>
+          <w:szCs w:val="24"/>
+        </w:rPr>
+        <w:t xml:space="preserve"> (more updated)</w:t>
       </w:r>
     </w:p>
     <w:p>
@@ -1765,7 +1874,8 @@
         <w:pStyle w:val="a3"/>
         <w:ind w:leftChars="0"/>
         <w:rPr>
-          <w:rFonts w:ascii="Calibri" w:hAnsi="Calibri" w:cs="Calibri"/>
+          <w:rFonts w:ascii="Calibri" w:hAnsi="Calibri" w:cs="Calibri" w:hint="eastAsia"/>
+          <w:color w:val="000000"/>
           <w:szCs w:val="24"/>
         </w:rPr>
       </w:pPr>
@@ -1776,6 +1886,32 @@
           <w:szCs w:val="24"/>
         </w:rPr>
         <w:t>1.352562655244169, 103.94554898142815</w:t>
+      </w:r>
+    </w:p>
+    <w:p>
+      <w:pPr>
+        <w:pStyle w:val="a3"/>
+        <w:ind w:leftChars="0"/>
+        <w:rPr>
+          <w:rFonts w:ascii="Calibri" w:hAnsi="Calibri" w:cs="Calibri"/>
+          <w:szCs w:val="24"/>
+        </w:rPr>
+      </w:pPr>
+      <w:r>
+        <w:rPr>
+          <w:rFonts w:ascii="Calibri" w:hAnsi="Calibri" w:cs="Calibri"/>
+          <w:color w:val="000000"/>
+          <w:szCs w:val="24"/>
+        </w:rPr>
+        <w:t>1.35255327012826, 103.94555032253265</w:t>
+      </w:r>
+      <w:r>
+        <w:rPr>
+          <w:rFonts w:ascii="Calibri" w:hAnsi="Calibri" w:cs="Calibri" w:hint="eastAsia"/>
+          <w:color w:val="000000"/>
+          <w:szCs w:val="24"/>
+        </w:rPr>
+        <w:t xml:space="preserve"> (more updated)</w:t>
       </w:r>
     </w:p>
     <w:p/>
@@ -1870,7 +2006,6 @@
           <w:rFonts w:hint="eastAsia"/>
           <w:shd w:val="clear" w:color="auto" w:fill="C2D69B" w:themeFill="accent3" w:themeFillTint="99"/>
         </w:rPr>
-        <w:lastRenderedPageBreak/>
         <w:t>1600</w:t>
       </w:r>
     </w:p>
@@ -1934,9 +2069,6 @@
       <w:pPr>
         <w:pStyle w:val="a3"/>
         <w:ind w:leftChars="0"/>
-        <w:rPr>
-          <w:rFonts w:hint="eastAsia"/>
-        </w:rPr>
       </w:pPr>
       <w:r>
         <w:t>1.352569358898381, 103.94553154706955</w:t>
@@ -1946,9 +2078,6 @@
       <w:pPr>
         <w:pStyle w:val="a3"/>
         <w:ind w:leftChars="0"/>
-        <w:rPr>
-          <w:rFonts w:hint="eastAsia"/>
-        </w:rPr>
       </w:pPr>
     </w:p>
     <w:p>
@@ -1959,9 +2088,6 @@
           <w:numId w:val="1"/>
         </w:numPr>
         <w:ind w:leftChars="0"/>
-        <w:rPr>
-          <w:rFonts w:hint="eastAsia"/>
-        </w:rPr>
       </w:pPr>
       <w:r>
         <w:rPr>
@@ -1975,9 +2101,6 @@
       <w:pPr>
         <w:pStyle w:val="a3"/>
         <w:ind w:leftChars="0"/>
-        <w:rPr>
-          <w:rFonts w:hint="eastAsia"/>
-        </w:rPr>
       </w:pPr>
       <w:r>
         <w:rPr>
@@ -1997,7 +2120,7 @@
         <w:pStyle w:val="a3"/>
         <w:ind w:leftChars="0"/>
         <w:rPr>
-          <w:rFonts w:ascii="Arial" w:hAnsi="Arial" w:cs="Arial" w:hint="eastAsia"/>
+          <w:rFonts w:ascii="Arial" w:hAnsi="Arial" w:cs="Arial"/>
           <w:color w:val="FF0000"/>
           <w:sz w:val="18"/>
           <w:szCs w:val="18"/>
@@ -2018,7 +2141,8 @@
         <w:pStyle w:val="a3"/>
         <w:ind w:leftChars="0"/>
         <w:rPr>
-          <w:rFonts w:cstheme="minorHAnsi"/>
+          <w:rFonts w:cstheme="minorHAnsi" w:hint="eastAsia"/>
+          <w:color w:val="000000"/>
           <w:szCs w:val="24"/>
         </w:rPr>
       </w:pPr>
@@ -2029,6 +2153,32 @@
           <w:szCs w:val="24"/>
         </w:rPr>
         <w:t>1.3525852, 103.9455107</w:t>
+      </w:r>
+    </w:p>
+    <w:p>
+      <w:pPr>
+        <w:pStyle w:val="a3"/>
+        <w:ind w:leftChars="0"/>
+        <w:rPr>
+          <w:rFonts w:ascii="Calibri" w:hAnsi="Calibri" w:cs="Calibri"/>
+          <w:szCs w:val="24"/>
+        </w:rPr>
+      </w:pPr>
+      <w:r>
+        <w:rPr>
+          <w:rFonts w:ascii="Calibri" w:hAnsi="Calibri" w:cs="Calibri"/>
+          <w:color w:val="000000"/>
+          <w:szCs w:val="24"/>
+        </w:rPr>
+        <w:t>1.352555281224524, 103.94555032253265</w:t>
+      </w:r>
+      <w:r>
+        <w:rPr>
+          <w:rFonts w:ascii="Calibri" w:hAnsi="Calibri" w:cs="Calibri" w:hint="eastAsia"/>
+          <w:color w:val="000000"/>
+          <w:szCs w:val="24"/>
+        </w:rPr>
+        <w:t xml:space="preserve"> (more updated)</w:t>
       </w:r>
     </w:p>
     <w:p>
@@ -2066,15 +2216,7 @@
         <w:t xml:space="preserve">2.26am </w:t>
       </w:r>
       <w:r>
-        <w:t xml:space="preserve">Road Junction at HDB Side, Path </w:t>
-      </w:r>
-      <w:proofErr w:type="gramStart"/>
-      <w:r>
-        <w:t>Under</w:t>
-      </w:r>
-      <w:proofErr w:type="gramEnd"/>
-      <w:r>
-        <w:t xml:space="preserve"> MRT Tracks 1/7</w:t>
+        <w:t>Road Junction at HDB Side, Path Under MRT Tracks 1/7</w:t>
       </w:r>
     </w:p>
     <w:p>
@@ -2103,7 +2245,8 @@
         <w:pStyle w:val="a3"/>
         <w:ind w:leftChars="0"/>
         <w:rPr>
-          <w:rFonts w:cstheme="minorHAnsi"/>
+          <w:rFonts w:cstheme="minorHAnsi" w:hint="eastAsia"/>
+          <w:color w:val="000000"/>
           <w:szCs w:val="24"/>
         </w:rPr>
       </w:pPr>
@@ -2114,6 +2257,32 @@
           <w:szCs w:val="24"/>
         </w:rPr>
         <w:t>1.352321658863209, 103.94572500139475</w:t>
+      </w:r>
+    </w:p>
+    <w:p>
+      <w:pPr>
+        <w:pStyle w:val="a3"/>
+        <w:ind w:leftChars="0"/>
+        <w:rPr>
+          <w:rFonts w:cstheme="minorHAnsi"/>
+          <w:szCs w:val="24"/>
+        </w:rPr>
+      </w:pPr>
+      <w:r>
+        <w:rPr>
+          <w:rFonts w:cstheme="minorHAnsi"/>
+          <w:color w:val="000000"/>
+          <w:szCs w:val="24"/>
+        </w:rPr>
+        <w:t>1.352264677796063, 103.94568745046854</w:t>
+      </w:r>
+      <w:r>
+        <w:rPr>
+          <w:rFonts w:cstheme="minorHAnsi" w:hint="eastAsia"/>
+          <w:color w:val="000000"/>
+          <w:szCs w:val="24"/>
+        </w:rPr>
+        <w:t xml:space="preserve"> (more updated)</w:t>
       </w:r>
     </w:p>
     <w:p/>
@@ -2140,15 +2309,7 @@
         <w:ind w:leftChars="0"/>
       </w:pPr>
       <w:r>
-        <w:t xml:space="preserve">1.53pm Road Junction at HDB Side, Path </w:t>
-      </w:r>
-      <w:proofErr w:type="gramStart"/>
-      <w:r>
-        <w:t>Under</w:t>
-      </w:r>
-      <w:proofErr w:type="gramEnd"/>
-      <w:r>
-        <w:t xml:space="preserve"> MRT Tracks 1/7</w:t>
+        <w:t>1.53pm Road Junction at HDB Side, Path Under MRT Tracks 1/7</w:t>
       </w:r>
     </w:p>
     <w:p>
@@ -2196,9 +2357,6 @@
       <w:pPr>
         <w:pStyle w:val="a3"/>
         <w:ind w:leftChars="0"/>
-        <w:rPr>
-          <w:rFonts w:hint="eastAsia"/>
-        </w:rPr>
       </w:pPr>
       <w:r>
         <w:t>1.35231797185303, 103.94572500139475</w:t>
@@ -2208,9 +2366,6 @@
       <w:pPr>
         <w:pStyle w:val="a3"/>
         <w:ind w:leftChars="0"/>
-        <w:rPr>
-          <w:rFonts w:hint="eastAsia"/>
-        </w:rPr>
       </w:pPr>
     </w:p>
     <w:p>
@@ -2221,9 +2376,6 @@
           <w:numId w:val="1"/>
         </w:numPr>
         <w:ind w:leftChars="0"/>
-        <w:rPr>
-          <w:rFonts w:hint="eastAsia"/>
-        </w:rPr>
       </w:pPr>
       <w:r>
         <w:rPr>
@@ -2237,9 +2389,6 @@
       <w:pPr>
         <w:pStyle w:val="a3"/>
         <w:ind w:leftChars="0"/>
-        <w:rPr>
-          <w:rFonts w:hint="eastAsia"/>
-        </w:rPr>
       </w:pPr>
       <w:r>
         <w:rPr>
@@ -2257,23 +2406,15 @@
         <w:t>HDB</w:t>
       </w:r>
       <w:r>
-        <w:t xml:space="preserve"> Side, Path </w:t>
-      </w:r>
-      <w:proofErr w:type="gramStart"/>
-      <w:r>
-        <w:t>Under</w:t>
-      </w:r>
-      <w:proofErr w:type="gramEnd"/>
-      <w:r>
-        <w:t xml:space="preserve"> MRT Tracks 1/7</w:t>
-      </w:r>
-    </w:p>
-    <w:p>
-      <w:pPr>
-        <w:pStyle w:val="a3"/>
-        <w:ind w:leftChars="0"/>
-        <w:rPr>
-          <w:rFonts w:ascii="Arial" w:hAnsi="Arial" w:cs="Arial" w:hint="eastAsia"/>
+        <w:t xml:space="preserve"> Side, Path Under MRT Tracks 1/7</w:t>
+      </w:r>
+    </w:p>
+    <w:p>
+      <w:pPr>
+        <w:pStyle w:val="a3"/>
+        <w:ind w:leftChars="0"/>
+        <w:rPr>
+          <w:rFonts w:ascii="Arial" w:hAnsi="Arial" w:cs="Arial"/>
           <w:color w:val="FF0000"/>
           <w:sz w:val="18"/>
           <w:szCs w:val="18"/>
@@ -2294,7 +2435,8 @@
         <w:pStyle w:val="a3"/>
         <w:ind w:leftChars="0"/>
         <w:rPr>
-          <w:rFonts w:ascii="Calibri" w:hAnsi="Calibri" w:cs="Calibri"/>
+          <w:rFonts w:ascii="Calibri" w:hAnsi="Calibri" w:cs="Calibri" w:hint="eastAsia"/>
+          <w:color w:val="000000"/>
           <w:szCs w:val="24"/>
         </w:rPr>
       </w:pPr>
@@ -2305,6 +2447,32 @@
           <w:szCs w:val="24"/>
         </w:rPr>
         <w:t>1.3521585, 103.94586129999993</w:t>
+      </w:r>
+    </w:p>
+    <w:p>
+      <w:pPr>
+        <w:pStyle w:val="a3"/>
+        <w:ind w:leftChars="0"/>
+        <w:rPr>
+          <w:rFonts w:ascii="Calibri" w:hAnsi="Calibri" w:cs="Calibri"/>
+          <w:szCs w:val="24"/>
+        </w:rPr>
+      </w:pPr>
+      <w:r>
+        <w:rPr>
+          <w:rFonts w:ascii="Calibri" w:hAnsi="Calibri" w:cs="Calibri"/>
+          <w:color w:val="000000"/>
+          <w:szCs w:val="24"/>
+        </w:rPr>
+        <w:t>1.352262331516802, 103.94568745046854</w:t>
+      </w:r>
+      <w:r>
+        <w:rPr>
+          <w:rFonts w:cstheme="minorHAnsi" w:hint="eastAsia"/>
+          <w:color w:val="000000"/>
+          <w:szCs w:val="24"/>
+        </w:rPr>
+        <w:t xml:space="preserve"> (more updated)</w:t>
       </w:r>
     </w:p>
     <w:p>
@@ -2339,18 +2507,11 @@
         <w:rPr>
           <w:rFonts w:hint="eastAsia"/>
         </w:rPr>
+        <w:lastRenderedPageBreak/>
         <w:t xml:space="preserve">2.35am </w:t>
       </w:r>
       <w:r>
-        <w:t xml:space="preserve">Path </w:t>
-      </w:r>
-      <w:proofErr w:type="gramStart"/>
-      <w:r>
-        <w:t>Under</w:t>
-      </w:r>
-      <w:proofErr w:type="gramEnd"/>
-      <w:r>
-        <w:t xml:space="preserve"> MRT Tracks 2/7</w:t>
+        <w:t>Path Under MRT Tracks 2/7</w:t>
       </w:r>
     </w:p>
     <w:p>
@@ -2377,9 +2538,13 @@
     <w:p>
       <w:pPr>
         <w:pStyle w:val="a3"/>
-        <w:ind w:leftChars="0"/>
-        <w:rPr>
-          <w:rFonts w:ascii="Calibri" w:hAnsi="Calibri" w:cs="Calibri"/>
+        <w:tabs>
+          <w:tab w:val="left" w:pos="5196"/>
+        </w:tabs>
+        <w:ind w:leftChars="0"/>
+        <w:rPr>
+          <w:rFonts w:ascii="Calibri" w:hAnsi="Calibri" w:cs="Calibri" w:hint="eastAsia"/>
+          <w:color w:val="000000"/>
           <w:szCs w:val="24"/>
         </w:rPr>
       </w:pPr>
@@ -2392,7 +2557,20 @@
         <w:t>1.351895306375407, 103.94617360085249</w:t>
       </w:r>
     </w:p>
-    <w:p/>
+    <w:p>
+      <w:pPr>
+        <w:pStyle w:val="a3"/>
+        <w:tabs>
+          <w:tab w:val="left" w:pos="5196"/>
+        </w:tabs>
+        <w:ind w:leftChars="0"/>
+        <w:rPr>
+          <w:rFonts w:ascii="Calibri" w:hAnsi="Calibri" w:cs="Calibri"/>
+          <w:color w:val="000000"/>
+          <w:szCs w:val="24"/>
+        </w:rPr>
+      </w:pPr>
+    </w:p>
     <w:p>
       <w:pPr>
         <w:pStyle w:val="a3"/>
@@ -2416,15 +2594,7 @@
         <w:ind w:leftChars="0"/>
       </w:pPr>
       <w:r>
-        <w:t xml:space="preserve">2.02pm Path </w:t>
-      </w:r>
-      <w:proofErr w:type="gramStart"/>
-      <w:r>
-        <w:t>Under</w:t>
-      </w:r>
-      <w:proofErr w:type="gramEnd"/>
-      <w:r>
-        <w:t xml:space="preserve"> MRT Tracks 2/7</w:t>
+        <w:t>2.02pm Path Under MRT Tracks 2/7</w:t>
       </w:r>
     </w:p>
     <w:p>
@@ -2483,7 +2653,6 @@
         <w:rPr>
           <w:rFonts w:hint="eastAsia"/>
         </w:rPr>
-        <w:lastRenderedPageBreak/>
         <w:t>2.41</w:t>
       </w:r>
       <w:r>
@@ -2493,15 +2662,7 @@
         <w:t xml:space="preserve">am </w:t>
       </w:r>
       <w:r>
-        <w:t xml:space="preserve">Path </w:t>
-      </w:r>
-      <w:proofErr w:type="gramStart"/>
-      <w:r>
-        <w:t>Under</w:t>
-      </w:r>
-      <w:proofErr w:type="gramEnd"/>
-      <w:r>
-        <w:t xml:space="preserve"> MRT Tracks </w:t>
+        <w:t xml:space="preserve">Path Under MRT Tracks </w:t>
       </w:r>
       <w:r>
         <w:rPr>
@@ -2539,7 +2700,7 @@
         <w:pStyle w:val="a3"/>
         <w:ind w:leftChars="0"/>
         <w:rPr>
-          <w:rFonts w:ascii="Calibri" w:hAnsi="Calibri" w:cs="Calibri"/>
+          <w:rFonts w:ascii="Calibri" w:hAnsi="Calibri" w:cs="Calibri" w:hint="eastAsia"/>
           <w:szCs w:val="24"/>
         </w:rPr>
       </w:pPr>
@@ -2549,6 +2710,32 @@
           <w:szCs w:val="24"/>
         </w:rPr>
         <w:t>1.351543699589744, 103.94648104906082</w:t>
+      </w:r>
+    </w:p>
+    <w:p>
+      <w:pPr>
+        <w:pStyle w:val="a3"/>
+        <w:ind w:leftChars="0"/>
+        <w:rPr>
+          <w:rFonts w:cstheme="minorHAnsi"/>
+          <w:szCs w:val="24"/>
+        </w:rPr>
+      </w:pPr>
+      <w:r>
+        <w:rPr>
+          <w:rFonts w:cstheme="minorHAnsi"/>
+          <w:color w:val="000000"/>
+          <w:szCs w:val="24"/>
+        </w:rPr>
+        <w:t>1.351665035778936, 103.94637007266283</w:t>
+      </w:r>
+      <w:r>
+        <w:rPr>
+          <w:rFonts w:cstheme="minorHAnsi" w:hint="eastAsia"/>
+          <w:color w:val="000000"/>
+          <w:szCs w:val="24"/>
+        </w:rPr>
+        <w:t xml:space="preserve"> (more updated)</w:t>
       </w:r>
     </w:p>
     <w:p/>
@@ -2575,15 +2762,7 @@
         <w:ind w:leftChars="0"/>
       </w:pPr>
       <w:r>
-        <w:t xml:space="preserve">2.06pm Path </w:t>
-      </w:r>
-      <w:proofErr w:type="gramStart"/>
-      <w:r>
-        <w:t>Under</w:t>
-      </w:r>
-      <w:proofErr w:type="gramEnd"/>
-      <w:r>
-        <w:t xml:space="preserve"> MRT Tracks 3/7</w:t>
+        <w:t>2.06pm Path Under MRT Tracks 3/7</w:t>
       </w:r>
     </w:p>
     <w:p>
@@ -2631,9 +2810,6 @@
       <w:pPr>
         <w:pStyle w:val="a3"/>
         <w:ind w:leftChars="0"/>
-        <w:rPr>
-          <w:rFonts w:hint="eastAsia"/>
-        </w:rPr>
       </w:pPr>
       <w:r>
         <w:t>1.351540012578382, 103.94647803157568</w:t>
@@ -2643,9 +2819,6 @@
       <w:pPr>
         <w:pStyle w:val="a3"/>
         <w:ind w:leftChars="0"/>
-        <w:rPr>
-          <w:rFonts w:hint="eastAsia"/>
-        </w:rPr>
       </w:pPr>
     </w:p>
     <w:p>
@@ -2656,9 +2829,6 @@
           <w:numId w:val="1"/>
         </w:numPr>
         <w:ind w:leftChars="0"/>
-        <w:rPr>
-          <w:rFonts w:hint="eastAsia"/>
-        </w:rPr>
       </w:pPr>
       <w:r>
         <w:rPr>
@@ -2672,9 +2842,6 @@
       <w:pPr>
         <w:pStyle w:val="a3"/>
         <w:ind w:leftChars="0"/>
-        <w:rPr>
-          <w:rFonts w:hint="eastAsia"/>
-        </w:rPr>
       </w:pPr>
       <w:r>
         <w:rPr>
@@ -2683,23 +2850,15 @@
         <w:t>9.43</w:t>
       </w:r>
       <w:r>
-        <w:t xml:space="preserve">pm Path </w:t>
-      </w:r>
-      <w:proofErr w:type="gramStart"/>
-      <w:r>
-        <w:t>Under</w:t>
-      </w:r>
-      <w:proofErr w:type="gramEnd"/>
-      <w:r>
-        <w:t xml:space="preserve"> MRT Tracks 3/7</w:t>
-      </w:r>
-    </w:p>
-    <w:p>
-      <w:pPr>
-        <w:pStyle w:val="a3"/>
-        <w:ind w:leftChars="0"/>
-        <w:rPr>
-          <w:rFonts w:ascii="Arial" w:hAnsi="Arial" w:cs="Arial" w:hint="eastAsia"/>
+        <w:t>pm Path Under MRT Tracks 3/7</w:t>
+      </w:r>
+    </w:p>
+    <w:p>
+      <w:pPr>
+        <w:pStyle w:val="a3"/>
+        <w:ind w:leftChars="0"/>
+        <w:rPr>
+          <w:rFonts w:ascii="Arial" w:hAnsi="Arial" w:cs="Arial"/>
           <w:color w:val="FF0000"/>
           <w:sz w:val="18"/>
           <w:szCs w:val="18"/>
@@ -2720,7 +2879,8 @@
         <w:pStyle w:val="a3"/>
         <w:ind w:leftChars="0"/>
         <w:rPr>
-          <w:rFonts w:ascii="Calibri" w:hAnsi="Calibri" w:cs="Calibri"/>
+          <w:rFonts w:ascii="Calibri" w:hAnsi="Calibri" w:cs="Calibri" w:hint="eastAsia"/>
+          <w:color w:val="000000"/>
           <w:szCs w:val="24"/>
         </w:rPr>
       </w:pPr>
@@ -2731,6 +2891,32 @@
           <w:szCs w:val="24"/>
         </w:rPr>
         <w:t>1.3513111, 103.94613400000003</w:t>
+      </w:r>
+    </w:p>
+    <w:p>
+      <w:pPr>
+        <w:pStyle w:val="a3"/>
+        <w:ind w:leftChars="0"/>
+        <w:rPr>
+          <w:rFonts w:ascii="Calibri" w:hAnsi="Calibri" w:cs="Calibri"/>
+          <w:szCs w:val="24"/>
+        </w:rPr>
+      </w:pPr>
+      <w:r>
+        <w:rPr>
+          <w:rFonts w:ascii="Calibri" w:hAnsi="Calibri" w:cs="Calibri"/>
+          <w:color w:val="000000"/>
+          <w:szCs w:val="24"/>
+        </w:rPr>
+        <w:t>1.351663359864753, 103.94636772572994</w:t>
+      </w:r>
+      <w:r>
+        <w:rPr>
+          <w:rFonts w:ascii="Calibri" w:hAnsi="Calibri" w:cs="Calibri" w:hint="eastAsia"/>
+          <w:color w:val="000000"/>
+          <w:szCs w:val="24"/>
+        </w:rPr>
+        <w:t xml:space="preserve"> (more updated)</w:t>
       </w:r>
     </w:p>
     <w:p>
@@ -2768,15 +2954,7 @@
         <w:t xml:space="preserve">2.47am </w:t>
       </w:r>
       <w:r>
-        <w:t xml:space="preserve">Path </w:t>
-      </w:r>
-      <w:proofErr w:type="gramStart"/>
-      <w:r>
-        <w:t>Under</w:t>
-      </w:r>
-      <w:proofErr w:type="gramEnd"/>
-      <w:r>
-        <w:t xml:space="preserve"> MRT Tracks </w:t>
+        <w:t xml:space="preserve">Path Under MRT Tracks </w:t>
       </w:r>
       <w:r>
         <w:rPr>
@@ -2851,15 +3029,7 @@
         <w:ind w:leftChars="0"/>
       </w:pPr>
       <w:r>
-        <w:t xml:space="preserve">2.11pm Path </w:t>
-      </w:r>
-      <w:proofErr w:type="gramStart"/>
-      <w:r>
-        <w:t>Under</w:t>
-      </w:r>
-      <w:proofErr w:type="gramEnd"/>
-      <w:r>
-        <w:t xml:space="preserve"> MRT Tracks 4/7</w:t>
+        <w:t>2.11pm Path Under MRT Tracks 4/7</w:t>
       </w:r>
     </w:p>
     <w:p>
@@ -2918,18 +3088,11 @@
         <w:rPr>
           <w:rFonts w:hint="eastAsia"/>
         </w:rPr>
+        <w:lastRenderedPageBreak/>
         <w:t xml:space="preserve">2.54am </w:t>
       </w:r>
       <w:r>
-        <w:t xml:space="preserve">Path </w:t>
-      </w:r>
-      <w:proofErr w:type="gramStart"/>
-      <w:r>
-        <w:t>Under</w:t>
-      </w:r>
-      <w:proofErr w:type="gramEnd"/>
-      <w:r>
-        <w:t xml:space="preserve"> MRT Tracks </w:t>
+        <w:t xml:space="preserve">Path Under MRT Tracks </w:t>
       </w:r>
       <w:r>
         <w:rPr>
@@ -3004,15 +3167,7 @@
         <w:ind w:leftChars="0"/>
       </w:pPr>
       <w:r>
-        <w:t xml:space="preserve">2.16pm Path </w:t>
-      </w:r>
-      <w:proofErr w:type="gramStart"/>
-      <w:r>
-        <w:t>Under</w:t>
-      </w:r>
-      <w:proofErr w:type="gramEnd"/>
-      <w:r>
-        <w:t xml:space="preserve"> MRT Tracks 5/7</w:t>
+        <w:t>2.16pm Path Under MRT Tracks 5/7</w:t>
       </w:r>
     </w:p>
     <w:p>
@@ -3060,9 +3215,6 @@
       <w:pPr>
         <w:pStyle w:val="a3"/>
         <w:ind w:leftChars="0"/>
-        <w:rPr>
-          <w:rFonts w:hint="eastAsia"/>
-        </w:rPr>
       </w:pPr>
       <w:r>
         <w:t>1.35078853250815, 103.94703291356564</w:t>
@@ -3072,9 +3224,6 @@
       <w:pPr>
         <w:pStyle w:val="a3"/>
         <w:ind w:leftChars="0"/>
-        <w:rPr>
-          <w:rFonts w:hint="eastAsia"/>
-        </w:rPr>
       </w:pPr>
     </w:p>
     <w:p>
@@ -3085,9 +3234,6 @@
           <w:numId w:val="1"/>
         </w:numPr>
         <w:ind w:leftChars="0"/>
-        <w:rPr>
-          <w:rFonts w:hint="eastAsia"/>
-        </w:rPr>
       </w:pPr>
       <w:r>
         <w:rPr>
@@ -3101,32 +3247,15 @@
       <w:pPr>
         <w:pStyle w:val="a3"/>
         <w:ind w:leftChars="0"/>
-        <w:rPr>
-          <w:rFonts w:hint="eastAsia"/>
-        </w:rPr>
-      </w:pPr>
-      <w:r>
-        <w:rPr>
-          <w:rFonts w:hint="eastAsia"/>
-        </w:rPr>
-        <w:t>9.</w:t>
-      </w:r>
-      <w:r>
-        <w:rPr>
-          <w:rFonts w:hint="eastAsia"/>
-        </w:rPr>
-        <w:t>48</w:t>
-      </w:r>
-      <w:r>
-        <w:t xml:space="preserve">pm Path </w:t>
-      </w:r>
-      <w:proofErr w:type="gramStart"/>
-      <w:r>
-        <w:t>Under</w:t>
-      </w:r>
-      <w:proofErr w:type="gramEnd"/>
-      <w:r>
-        <w:t xml:space="preserve"> MRT Tracks </w:t>
+      </w:pPr>
+      <w:r>
+        <w:rPr>
+          <w:rFonts w:hint="eastAsia"/>
+        </w:rPr>
+        <w:t>9.48</w:t>
+      </w:r>
+      <w:r>
+        <w:t xml:space="preserve">pm Path Under MRT Tracks </w:t>
       </w:r>
       <w:r>
         <w:rPr>
@@ -3143,20 +3272,19 @@
         <w:pStyle w:val="a3"/>
         <w:ind w:leftChars="0"/>
         <w:rPr>
-          <w:rFonts w:ascii="Arial" w:hAnsi="Arial" w:cs="Arial" w:hint="eastAsia"/>
-          <w:color w:val="FF0000"/>
-          <w:sz w:val="18"/>
-          <w:szCs w:val="18"/>
-        </w:rPr>
-      </w:pPr>
-      <w:r>
-        <w:rPr>
-          <w:rFonts w:ascii="Arial" w:hAnsi="Arial" w:cs="Arial"/>
-          <w:color w:val="FF0000"/>
-          <w:sz w:val="18"/>
-          <w:szCs w:val="18"/>
-        </w:rPr>
-        <w:lastRenderedPageBreak/>
+          <w:rFonts w:ascii="Arial" w:hAnsi="Arial" w:cs="Arial"/>
+          <w:color w:val="FF0000"/>
+          <w:sz w:val="18"/>
+          <w:szCs w:val="18"/>
+        </w:rPr>
+      </w:pPr>
+      <w:r>
+        <w:rPr>
+          <w:rFonts w:ascii="Arial" w:hAnsi="Arial" w:cs="Arial"/>
+          <w:color w:val="FF0000"/>
+          <w:sz w:val="18"/>
+          <w:szCs w:val="18"/>
+        </w:rPr>
         <w:t>CAoSLEFGMVFpcFBrOVV6TkY5cjBPcUpNc2xBWGF6VzFkVWlielFBQy1PSVBZdDN0</w:t>
       </w:r>
     </w:p>
@@ -3165,7 +3293,8 @@
         <w:pStyle w:val="a3"/>
         <w:ind w:leftChars="0"/>
         <w:rPr>
-          <w:rFonts w:ascii="Calibri" w:hAnsi="Calibri" w:cs="Calibri"/>
+          <w:rFonts w:ascii="Calibri" w:hAnsi="Calibri" w:cs="Calibri" w:hint="eastAsia"/>
+          <w:color w:val="000000"/>
           <w:szCs w:val="24"/>
         </w:rPr>
       </w:pPr>
@@ -3176,6 +3305,40 @@
           <w:szCs w:val="24"/>
         </w:rPr>
         <w:t>1.3508675, 103.94727560000001</w:t>
+      </w:r>
+    </w:p>
+    <w:p>
+      <w:pPr>
+        <w:pStyle w:val="a3"/>
+        <w:ind w:leftChars="0"/>
+        <w:rPr>
+          <w:rFonts w:ascii="Calibri" w:hAnsi="Calibri" w:cs="Calibri"/>
+          <w:szCs w:val="24"/>
+        </w:rPr>
+      </w:pPr>
+      <w:r>
+        <w:rPr>
+          <w:rFonts w:ascii="Calibri" w:hAnsi="Calibri" w:cs="Calibri"/>
+          <w:color w:val="000000"/>
+          <w:szCs w:val="24"/>
+        </w:rPr>
+        <w:t>1.350788867691121, 103.94703023135662</w:t>
+      </w:r>
+      <w:r>
+        <w:rPr>
+          <w:rFonts w:ascii="Calibri" w:hAnsi="Calibri" w:cs="Calibri" w:hint="eastAsia"/>
+          <w:color w:val="000000"/>
+          <w:szCs w:val="24"/>
+        </w:rPr>
+        <w:t xml:space="preserve"> (more updated</w:t>
+      </w:r>
+      <w:r>
+        <w:rPr>
+          <w:rFonts w:ascii="Calibri" w:hAnsi="Calibri" w:cs="Calibri"/>
+          <w:color w:val="000000"/>
+          <w:szCs w:val="24"/>
+        </w:rPr>
+        <w:t>)</w:t>
       </w:r>
     </w:p>
     <w:p>
@@ -3213,15 +3376,7 @@
         <w:t xml:space="preserve">3.03 am </w:t>
       </w:r>
       <w:r>
-        <w:t xml:space="preserve">Path </w:t>
-      </w:r>
-      <w:proofErr w:type="gramStart"/>
-      <w:r>
-        <w:t>Under</w:t>
-      </w:r>
-      <w:proofErr w:type="gramEnd"/>
-      <w:r>
-        <w:t xml:space="preserve"> MRT Tracks </w:t>
+        <w:t xml:space="preserve">Path Under MRT Tracks </w:t>
       </w:r>
       <w:r>
         <w:rPr>
@@ -3296,15 +3451,7 @@
         <w:ind w:leftChars="0"/>
       </w:pPr>
       <w:r>
-        <w:t xml:space="preserve">2.21pm Path </w:t>
-      </w:r>
-      <w:proofErr w:type="gramStart"/>
-      <w:r>
-        <w:t>Under</w:t>
-      </w:r>
-      <w:proofErr w:type="gramEnd"/>
-      <w:r>
-        <w:t xml:space="preserve"> MRT Tracks 6/7</w:t>
+        <w:t>2.21pm Path Under MRT Tracks 6/7</w:t>
       </w:r>
     </w:p>
     <w:p>
@@ -3366,15 +3513,7 @@
         <w:t xml:space="preserve">3.08am </w:t>
       </w:r>
       <w:r>
-        <w:t xml:space="preserve">Path </w:t>
-      </w:r>
-      <w:proofErr w:type="gramStart"/>
-      <w:r>
-        <w:t>Under</w:t>
-      </w:r>
-      <w:proofErr w:type="gramEnd"/>
-      <w:r>
-        <w:t xml:space="preserve"> MRT Tracks</w:t>
+        <w:t>Path Under MRT Tracks</w:t>
       </w:r>
       <w:r>
         <w:rPr>
@@ -3412,7 +3551,8 @@
         <w:pStyle w:val="a3"/>
         <w:ind w:leftChars="0"/>
         <w:rPr>
-          <w:rFonts w:ascii="Calibri" w:hAnsi="Calibri" w:cs="Calibri"/>
+          <w:rFonts w:ascii="Calibri" w:hAnsi="Calibri" w:cs="Calibri" w:hint="eastAsia"/>
+          <w:color w:val="000000"/>
           <w:szCs w:val="24"/>
         </w:rPr>
       </w:pPr>
@@ -3423,6 +3563,32 @@
           <w:szCs w:val="24"/>
         </w:rPr>
         <w:t>1.349310710407688, 103.94827913492918</w:t>
+      </w:r>
+    </w:p>
+    <w:p>
+      <w:pPr>
+        <w:pStyle w:val="a3"/>
+        <w:ind w:leftChars="0"/>
+        <w:rPr>
+          <w:rFonts w:ascii="Calibri" w:hAnsi="Calibri" w:cs="Calibri"/>
+          <w:szCs w:val="24"/>
+        </w:rPr>
+      </w:pPr>
+      <w:r>
+        <w:rPr>
+          <w:rFonts w:ascii="Calibri" w:hAnsi="Calibri" w:cs="Calibri"/>
+          <w:color w:val="000000"/>
+          <w:szCs w:val="24"/>
+        </w:rPr>
+        <w:t>1.349343558357089, 103.94829522818327</w:t>
+      </w:r>
+      <w:r>
+        <w:rPr>
+          <w:rFonts w:ascii="Calibri" w:hAnsi="Calibri" w:cs="Calibri" w:hint="eastAsia"/>
+          <w:color w:val="000000"/>
+          <w:szCs w:val="24"/>
+        </w:rPr>
+        <w:t xml:space="preserve"> (more updated)</w:t>
       </w:r>
     </w:p>
     <w:p/>
@@ -3449,15 +3615,7 @@
         <w:ind w:leftChars="0"/>
       </w:pPr>
       <w:r>
-        <w:t xml:space="preserve">2.26pm Path </w:t>
-      </w:r>
-      <w:proofErr w:type="gramStart"/>
-      <w:r>
-        <w:t>Under</w:t>
-      </w:r>
-      <w:proofErr w:type="gramEnd"/>
-      <w:r>
-        <w:t xml:space="preserve"> MRT Tracks 7/7</w:t>
+        <w:t>2.26pm Path Under MRT Tracks 7/7</w:t>
       </w:r>
     </w:p>
     <w:p>
@@ -3505,9 +3663,6 @@
       <w:pPr>
         <w:pStyle w:val="a3"/>
         <w:ind w:leftChars="0"/>
-        <w:rPr>
-          <w:rFonts w:hint="eastAsia"/>
-        </w:rPr>
       </w:pPr>
       <w:r>
         <w:t>1.349306353026617, 103.94827242940664</w:t>
@@ -3517,9 +3672,6 @@
       <w:pPr>
         <w:pStyle w:val="a3"/>
         <w:ind w:leftChars="0"/>
-        <w:rPr>
-          <w:rFonts w:hint="eastAsia"/>
-        </w:rPr>
       </w:pPr>
     </w:p>
     <w:p>
@@ -3530,15 +3682,13 @@
           <w:numId w:val="1"/>
         </w:numPr>
         <w:ind w:leftChars="0"/>
-        <w:rPr>
-          <w:rFonts w:hint="eastAsia"/>
-        </w:rPr>
       </w:pPr>
       <w:r>
         <w:rPr>
           <w:rFonts w:hint="eastAsia"/>
           <w:shd w:val="clear" w:color="auto" w:fill="92CDDC" w:themeFill="accent5" w:themeFillTint="99"/>
         </w:rPr>
+        <w:lastRenderedPageBreak/>
         <w:t>2000</w:t>
       </w:r>
     </w:p>
@@ -3546,32 +3696,15 @@
       <w:pPr>
         <w:pStyle w:val="a3"/>
         <w:ind w:leftChars="0"/>
-        <w:rPr>
-          <w:rFonts w:hint="eastAsia"/>
-        </w:rPr>
-      </w:pPr>
-      <w:r>
-        <w:rPr>
-          <w:rFonts w:hint="eastAsia"/>
-        </w:rPr>
-        <w:t>9.</w:t>
-      </w:r>
-      <w:r>
-        <w:rPr>
-          <w:rFonts w:hint="eastAsia"/>
-        </w:rPr>
-        <w:t>54</w:t>
-      </w:r>
-      <w:r>
-        <w:t xml:space="preserve">pm Path </w:t>
-      </w:r>
-      <w:proofErr w:type="gramStart"/>
-      <w:r>
-        <w:t>Under</w:t>
-      </w:r>
-      <w:proofErr w:type="gramEnd"/>
-      <w:r>
-        <w:t xml:space="preserve"> MRT Tracks </w:t>
+      </w:pPr>
+      <w:r>
+        <w:rPr>
+          <w:rFonts w:hint="eastAsia"/>
+        </w:rPr>
+        <w:t>9.54</w:t>
+      </w:r>
+      <w:r>
+        <w:t xml:space="preserve">pm Path Under MRT Tracks </w:t>
       </w:r>
       <w:r>
         <w:rPr>
@@ -3588,7 +3721,7 @@
         <w:pStyle w:val="a3"/>
         <w:ind w:leftChars="0"/>
         <w:rPr>
-          <w:rFonts w:ascii="Arial" w:hAnsi="Arial" w:cs="Arial" w:hint="eastAsia"/>
+          <w:rFonts w:ascii="Arial" w:hAnsi="Arial" w:cs="Arial"/>
           <w:color w:val="FF0000"/>
           <w:sz w:val="18"/>
           <w:szCs w:val="18"/>
@@ -3609,7 +3742,8 @@
         <w:pStyle w:val="a3"/>
         <w:ind w:leftChars="0"/>
         <w:rPr>
-          <w:rFonts w:cstheme="minorHAnsi"/>
+          <w:rFonts w:cstheme="minorHAnsi" w:hint="eastAsia"/>
+          <w:color w:val="000000"/>
           <w:szCs w:val="24"/>
         </w:rPr>
       </w:pPr>
@@ -3620,6 +3754,40 @@
           <w:szCs w:val="24"/>
         </w:rPr>
         <w:t>1.3494305, 103.94818620000001</w:t>
+      </w:r>
+    </w:p>
+    <w:p>
+      <w:pPr>
+        <w:pStyle w:val="a3"/>
+        <w:ind w:leftChars="0"/>
+        <w:rPr>
+          <w:rFonts w:cstheme="minorHAnsi"/>
+          <w:szCs w:val="24"/>
+        </w:rPr>
+      </w:pPr>
+      <w:r>
+        <w:rPr>
+          <w:rFonts w:cstheme="minorHAnsi"/>
+          <w:color w:val="000000"/>
+          <w:szCs w:val="24"/>
+        </w:rPr>
+        <w:t xml:space="preserve">1.349342887990777, </w:t>
+      </w:r>
+      <w:r>
+        <w:rPr>
+          <w:rFonts w:cstheme="minorHAnsi"/>
+          <w:color w:val="000000"/>
+          <w:szCs w:val="24"/>
+        </w:rPr>
+        <w:t>103.94829522818327</w:t>
+      </w:r>
+      <w:r>
+        <w:rPr>
+          <w:rFonts w:cstheme="minorHAnsi" w:hint="eastAsia"/>
+          <w:color w:val="000000"/>
+          <w:szCs w:val="24"/>
+        </w:rPr>
+        <w:t xml:space="preserve"> (more updated)</w:t>
       </w:r>
     </w:p>
     <w:p>
@@ -3801,7 +3969,6 @@
           <w:color w:val="000000"/>
           <w:szCs w:val="24"/>
         </w:rPr>
-        <w:lastRenderedPageBreak/>
         <w:t>1.348844805771584, 103.94735142588615</w:t>
       </w:r>
       <w:r>
@@ -3903,9 +4070,6 @@
       <w:pPr>
         <w:pStyle w:val="a3"/>
         <w:ind w:leftChars="0"/>
-        <w:rPr>
-          <w:rFonts w:hint="eastAsia"/>
-        </w:rPr>
       </w:pPr>
       <w:r>
         <w:t>1.348855531634722, 103.94735176116228</w:t>
@@ -3915,9 +4079,6 @@
       <w:pPr>
         <w:pStyle w:val="a3"/>
         <w:ind w:leftChars="0"/>
-        <w:rPr>
-          <w:rFonts w:hint="eastAsia"/>
-        </w:rPr>
       </w:pPr>
     </w:p>
     <w:p>
@@ -3928,9 +4089,6 @@
           <w:numId w:val="1"/>
         </w:numPr>
         <w:ind w:leftChars="0"/>
-        <w:rPr>
-          <w:rFonts w:hint="eastAsia"/>
-        </w:rPr>
       </w:pPr>
       <w:r>
         <w:rPr>
@@ -3944,21 +4102,12 @@
       <w:pPr>
         <w:pStyle w:val="a3"/>
         <w:ind w:leftChars="0"/>
-        <w:rPr>
-          <w:rFonts w:hint="eastAsia"/>
-        </w:rPr>
-      </w:pPr>
-      <w:r>
-        <w:rPr>
-          <w:rFonts w:hint="eastAsia"/>
-        </w:rPr>
-        <w:t>9.</w:t>
-      </w:r>
-      <w:r>
-        <w:rPr>
-          <w:rFonts w:hint="eastAsia"/>
-        </w:rPr>
-        <w:t>58</w:t>
+      </w:pPr>
+      <w:r>
+        <w:rPr>
+          <w:rFonts w:hint="eastAsia"/>
+        </w:rPr>
+        <w:t>9.58</w:t>
       </w:r>
       <w:r>
         <w:t xml:space="preserve">pm </w:t>
@@ -3975,7 +4124,7 @@
         <w:pStyle w:val="a3"/>
         <w:ind w:leftChars="0"/>
         <w:rPr>
-          <w:rFonts w:ascii="Arial" w:hAnsi="Arial" w:cs="Arial" w:hint="eastAsia"/>
+          <w:rFonts w:ascii="Arial" w:hAnsi="Arial" w:cs="Arial"/>
           <w:color w:val="FF0000"/>
           <w:sz w:val="18"/>
           <w:szCs w:val="18"/>
@@ -3996,7 +4145,8 @@
         <w:pStyle w:val="a3"/>
         <w:ind w:leftChars="0"/>
         <w:rPr>
-          <w:rFonts w:ascii="Calibri" w:hAnsi="Calibri" w:cs="Calibri"/>
+          <w:rFonts w:ascii="Calibri" w:hAnsi="Calibri" w:cs="Calibri" w:hint="eastAsia"/>
+          <w:color w:val="000000"/>
           <w:szCs w:val="24"/>
         </w:rPr>
       </w:pPr>
@@ -4007,6 +4157,32 @@
           <w:szCs w:val="24"/>
         </w:rPr>
         <w:t>1.3489395, 103.94715670000005</w:t>
+      </w:r>
+    </w:p>
+    <w:p>
+      <w:pPr>
+        <w:pStyle w:val="a3"/>
+        <w:ind w:leftChars="0"/>
+        <w:rPr>
+          <w:rFonts w:ascii="Calibri" w:hAnsi="Calibri" w:cs="Calibri"/>
+          <w:szCs w:val="24"/>
+        </w:rPr>
+      </w:pPr>
+      <w:r>
+        <w:rPr>
+          <w:rFonts w:ascii="Calibri" w:hAnsi="Calibri" w:cs="Calibri"/>
+          <w:color w:val="000000"/>
+          <w:szCs w:val="24"/>
+        </w:rPr>
+        <w:t>1.348842459489016, 103.94734974950552</w:t>
+      </w:r>
+      <w:r>
+        <w:rPr>
+          <w:rFonts w:ascii="Calibri" w:hAnsi="Calibri" w:cs="Calibri" w:hint="eastAsia"/>
+          <w:color w:val="000000"/>
+          <w:szCs w:val="24"/>
+        </w:rPr>
+        <w:t xml:space="preserve"> (more updated)</w:t>
       </w:r>
     </w:p>
     <w:p>
@@ -4046,13 +4222,8 @@
       <w:r>
         <w:t xml:space="preserve"> </w:t>
       </w:r>
-      <w:proofErr w:type="gramStart"/>
-      <w:r>
-        <w:t>Towards</w:t>
-      </w:r>
-      <w:proofErr w:type="gramEnd"/>
-      <w:r>
-        <w:t xml:space="preserve"> Shell Second Pathway</w:t>
+      <w:r>
+        <w:t>Towards Shell Second Pathway</w:t>
       </w:r>
     </w:p>
     <w:p>
@@ -4128,13 +4299,8 @@
         </w:rPr>
         <w:t xml:space="preserve">1.30pm </w:t>
       </w:r>
-      <w:proofErr w:type="gramStart"/>
-      <w:r>
-        <w:t>Towards</w:t>
-      </w:r>
-      <w:proofErr w:type="gramEnd"/>
-      <w:r>
-        <w:t xml:space="preserve"> Shell Second Pathway</w:t>
+      <w:r>
+        <w:t>Towards Shell Second Pathway</w:t>
       </w:r>
     </w:p>
     <w:p>
@@ -4174,6 +4340,7 @@
           <w:color w:val="000000"/>
           <w:szCs w:val="24"/>
         </w:rPr>
+        <w:lastRenderedPageBreak/>
         <w:t>1.34859677017353, 103.94665237516165</w:t>
       </w:r>
       <w:r>
@@ -4227,15 +4394,7 @@
         <w:ind w:leftChars="0"/>
       </w:pPr>
       <w:r>
-        <w:t xml:space="preserve">5.47pm </w:t>
-      </w:r>
-      <w:proofErr w:type="gramStart"/>
-      <w:r>
-        <w:t>Towards</w:t>
-      </w:r>
-      <w:proofErr w:type="gramEnd"/>
-      <w:r>
-        <w:t xml:space="preserve"> Shell Second Pathway (1)</w:t>
+        <w:t>5.47pm Towards Shell Second Pathway (1)</w:t>
       </w:r>
     </w:p>
     <w:p>
@@ -4331,15 +4490,7 @@
         <w:ind w:leftChars="0"/>
       </w:pPr>
       <w:r>
-        <w:t xml:space="preserve">9.45pm </w:t>
-      </w:r>
-      <w:proofErr w:type="gramStart"/>
-      <w:r>
-        <w:t>Towards</w:t>
-      </w:r>
-      <w:proofErr w:type="gramEnd"/>
-      <w:r>
-        <w:t xml:space="preserve"> Shell Second Pathway (2)</w:t>
+        <w:t>9.45pm Towards Shell Second Pathway (2)</w:t>
       </w:r>
     </w:p>
     <w:p>
@@ -4362,18 +4513,62 @@
         <w:pStyle w:val="a3"/>
         <w:ind w:leftChars="0"/>
         <w:rPr>
+          <w:rFonts w:cstheme="minorHAnsi"/>
+          <w:color w:val="000000"/>
+          <w:szCs w:val="24"/>
+        </w:rPr>
+      </w:pPr>
+      <w:r>
+        <w:rPr>
+          <w:rFonts w:cstheme="minorHAnsi"/>
+          <w:color w:val="000000"/>
+          <w:szCs w:val="24"/>
+        </w:rPr>
+        <w:t>1.348602468288904, 103.94666243344545</w:t>
+      </w:r>
+      <w:r>
+        <w:rPr>
           <w:rFonts w:cstheme="minorHAnsi" w:hint="eastAsia"/>
           <w:color w:val="000000"/>
           <w:szCs w:val="24"/>
         </w:rPr>
-      </w:pPr>
-      <w:r>
-        <w:rPr>
-          <w:rFonts w:cstheme="minorHAnsi"/>
-          <w:color w:val="000000"/>
-          <w:szCs w:val="24"/>
-        </w:rPr>
-        <w:t>1.348602468288904, 103.94666243344545</w:t>
+        <w:t xml:space="preserve"> (more updated)</w:t>
+      </w:r>
+    </w:p>
+    <w:p>
+      <w:pPr>
+        <w:pStyle w:val="a3"/>
+        <w:ind w:leftChars="0"/>
+        <w:rPr>
+          <w:rFonts w:cstheme="minorHAnsi"/>
+          <w:szCs w:val="24"/>
+        </w:rPr>
+      </w:pPr>
+      <w:r>
+        <w:rPr>
+          <w:rFonts w:cstheme="minorHAnsi"/>
+          <w:color w:val="000000"/>
+          <w:szCs w:val="24"/>
+        </w:rPr>
+        <w:t>1.348648388394672, 103.9466218650341</w:t>
+      </w:r>
+    </w:p>
+    <w:p>
+      <w:pPr>
+        <w:pStyle w:val="a3"/>
+        <w:ind w:leftChars="0"/>
+        <w:rPr>
+          <w:rFonts w:cstheme="minorHAnsi"/>
+          <w:szCs w:val="24"/>
+        </w:rPr>
+      </w:pPr>
+      <w:r>
+        <w:rPr>
+          <w:rFonts w:cstheme="minorHAnsi"/>
+          <w:color w:val="000000"/>
+          <w:szCs w:val="24"/>
+        </w:rPr>
+        <w:t>1.3486484, 103.94662189999997</w:t>
       </w:r>
       <w:r>
         <w:rPr>
@@ -4381,50 +4576,6 @@
           <w:color w:val="000000"/>
           <w:szCs w:val="24"/>
         </w:rPr>
-        <w:t xml:space="preserve"> (more updated)</w:t>
-      </w:r>
-    </w:p>
-    <w:p>
-      <w:pPr>
-        <w:pStyle w:val="a3"/>
-        <w:ind w:leftChars="0"/>
-        <w:rPr>
-          <w:rFonts w:cstheme="minorHAnsi"/>
-          <w:szCs w:val="24"/>
-        </w:rPr>
-      </w:pPr>
-      <w:r>
-        <w:rPr>
-          <w:rFonts w:cstheme="minorHAnsi"/>
-          <w:color w:val="000000"/>
-          <w:szCs w:val="24"/>
-        </w:rPr>
-        <w:t>1.348648388394672, 103.9466218650341</w:t>
-      </w:r>
-    </w:p>
-    <w:p>
-      <w:pPr>
-        <w:pStyle w:val="a3"/>
-        <w:ind w:leftChars="0"/>
-        <w:rPr>
-          <w:rFonts w:cstheme="minorHAnsi"/>
-          <w:szCs w:val="24"/>
-        </w:rPr>
-      </w:pPr>
-      <w:r>
-        <w:rPr>
-          <w:rFonts w:cstheme="minorHAnsi"/>
-          <w:color w:val="000000"/>
-          <w:szCs w:val="24"/>
-        </w:rPr>
-        <w:t>1.3486484, 103.94662189999997</w:t>
-      </w:r>
-      <w:r>
-        <w:rPr>
-          <w:rFonts w:cstheme="minorHAnsi" w:hint="eastAsia"/>
-          <w:color w:val="000000"/>
-          <w:szCs w:val="24"/>
-        </w:rPr>
         <w:t xml:space="preserve"> </w:t>
       </w:r>
     </w:p>
@@ -4434,7 +4585,6 @@
         <w:ind w:leftChars="0"/>
       </w:pPr>
       <w:r>
-        <w:lastRenderedPageBreak/>
         <w:t>1.3488573, 103.94730679999998</w:t>
       </w:r>
     </w:p>
@@ -4462,15 +4612,7 @@
         <w:ind w:leftChars="0"/>
       </w:pPr>
       <w:r>
-        <w:t xml:space="preserve">11.26pm </w:t>
-      </w:r>
-      <w:proofErr w:type="gramStart"/>
-      <w:r>
-        <w:t>Towards</w:t>
-      </w:r>
-      <w:proofErr w:type="gramEnd"/>
-      <w:r>
-        <w:t xml:space="preserve"> Shell Second Pathway (3)</w:t>
+        <w:t>11.26pm Towards Shell Second Pathway (3)</w:t>
       </w:r>
     </w:p>
     <w:p>
@@ -4579,13 +4721,8 @@
       <w:r>
         <w:t xml:space="preserve"> </w:t>
       </w:r>
-      <w:proofErr w:type="gramStart"/>
-      <w:r>
-        <w:t>Towards</w:t>
-      </w:r>
-      <w:proofErr w:type="gramEnd"/>
-      <w:r>
-        <w:t xml:space="preserve"> Shell </w:t>
+      <w:r>
+        <w:t xml:space="preserve">Towards Shell </w:t>
       </w:r>
       <w:r>
         <w:rPr>
@@ -4671,15 +4808,7 @@
         <w:t>1.34pm</w:t>
       </w:r>
       <w:r>
-        <w:t xml:space="preserve"> </w:t>
-      </w:r>
-      <w:proofErr w:type="gramStart"/>
-      <w:r>
-        <w:t>Towards</w:t>
-      </w:r>
-      <w:proofErr w:type="gramEnd"/>
-      <w:r>
-        <w:t xml:space="preserve"> Shell First Pathway</w:t>
+        <w:t xml:space="preserve"> Towards Shell First Pathway</w:t>
       </w:r>
     </w:p>
     <w:p>
@@ -4708,7 +4837,7 @@
         <w:pStyle w:val="a3"/>
         <w:ind w:leftChars="0"/>
         <w:rPr>
-          <w:rFonts w:cstheme="minorHAnsi" w:hint="eastAsia"/>
+          <w:rFonts w:cstheme="minorHAnsi"/>
           <w:color w:val="000000"/>
           <w:szCs w:val="24"/>
         </w:rPr>
@@ -4783,15 +4912,7 @@
         <w:t>5.44</w:t>
       </w:r>
       <w:r>
-        <w:t xml:space="preserve">pm </w:t>
-      </w:r>
-      <w:proofErr w:type="gramStart"/>
-      <w:r>
-        <w:t>Towards</w:t>
-      </w:r>
-      <w:proofErr w:type="gramEnd"/>
-      <w:r>
-        <w:t xml:space="preserve"> Shell First Pathway </w:t>
+        <w:t xml:space="preserve">pm Towards Shell First Pathway </w:t>
       </w:r>
       <w:r>
         <w:t>(1)</w:t>
@@ -4809,6 +4930,7 @@
           <w:sz w:val="18"/>
           <w:szCs w:val="18"/>
         </w:rPr>
+        <w:lastRenderedPageBreak/>
         <w:t>CAoSLEFGMVFpcE5UT0FBYjBpYl9yb29VTzhxRWxxNDFRYlhvbUYwUGFSQ09sUlMw</w:t>
       </w:r>
     </w:p>
@@ -4834,9 +4956,6 @@
       <w:pPr>
         <w:pStyle w:val="a3"/>
         <w:ind w:leftChars="0"/>
-        <w:rPr>
-          <w:rFonts w:hint="eastAsia"/>
-        </w:rPr>
       </w:pPr>
       <w:r>
         <w:t>1.348437222937642, 103.94592516124249</w:t>
@@ -4888,15 +5007,7 @@
         <w:ind w:leftChars="0"/>
       </w:pPr>
       <w:r>
-        <w:t xml:space="preserve">9.48pm </w:t>
-      </w:r>
-      <w:proofErr w:type="gramStart"/>
-      <w:r>
-        <w:t>Towards</w:t>
-      </w:r>
-      <w:proofErr w:type="gramEnd"/>
-      <w:r>
-        <w:t xml:space="preserve"> Shell First Pathway (2)</w:t>
+        <w:t>9.48pm Towards Shell First Pathway (2)</w:t>
       </w:r>
       <w:r>
         <w:rPr>
@@ -4958,9 +5069,6 @@
       <w:pPr>
         <w:pStyle w:val="a3"/>
         <w:ind w:leftChars="0"/>
-        <w:rPr>
-          <w:rFonts w:hint="eastAsia"/>
-        </w:rPr>
       </w:pPr>
       <w:r>
         <w:t>1.3484078, 103.94597950000002</w:t>
@@ -5017,15 +5125,7 @@
         <w:ind w:leftChars="0"/>
       </w:pPr>
       <w:r>
-        <w:t xml:space="preserve">11.29pm </w:t>
-      </w:r>
-      <w:proofErr w:type="gramStart"/>
-      <w:r>
-        <w:t>Towards</w:t>
-      </w:r>
-      <w:proofErr w:type="gramEnd"/>
-      <w:r>
-        <w:t xml:space="preserve"> Shell First Pathway (3)</w:t>
+        <w:t>11.29pm Towards Shell First Pathway (3)</w:t>
       </w:r>
     </w:p>
     <w:p>
@@ -5049,7 +5149,6 @@
         <w:ind w:leftChars="0"/>
       </w:pPr>
       <w:r>
-        <w:lastRenderedPageBreak/>
         <w:t>1.348437893304208, 103.94592683762312</w:t>
       </w:r>
     </w:p>
@@ -5058,25 +5157,25 @@
         <w:pStyle w:val="a3"/>
         <w:ind w:leftChars="0"/>
         <w:rPr>
+          <w:rFonts w:cstheme="minorHAnsi"/>
+          <w:color w:val="000000"/>
+          <w:szCs w:val="24"/>
+        </w:rPr>
+      </w:pPr>
+      <w:r>
+        <w:rPr>
+          <w:rFonts w:cstheme="minorHAnsi"/>
+          <w:color w:val="000000"/>
+          <w:szCs w:val="24"/>
+        </w:rPr>
+        <w:t>1.348438563670749, 103.94592214375734</w:t>
+      </w:r>
+      <w:r>
+        <w:rPr>
           <w:rFonts w:cstheme="minorHAnsi" w:hint="eastAsia"/>
           <w:color w:val="000000"/>
           <w:szCs w:val="24"/>
         </w:rPr>
-      </w:pPr>
-      <w:r>
-        <w:rPr>
-          <w:rFonts w:cstheme="minorHAnsi"/>
-          <w:color w:val="000000"/>
-          <w:szCs w:val="24"/>
-        </w:rPr>
-        <w:t>1.348438563670749, 103.94592214375734</w:t>
-      </w:r>
-      <w:r>
-        <w:rPr>
-          <w:rFonts w:cstheme="minorHAnsi" w:hint="eastAsia"/>
-          <w:color w:val="000000"/>
-          <w:szCs w:val="24"/>
-        </w:rPr>
         <w:t xml:space="preserve"> </w:t>
       </w:r>
     </w:p>
@@ -5096,15 +5195,7 @@
           <w:color w:val="000000"/>
           <w:szCs w:val="24"/>
         </w:rPr>
-        <w:t>1.34836147151526, 103.94596438854933</w:t>
-      </w:r>
-      <w:r>
-        <w:rPr>
-          <w:rFonts w:cstheme="minorHAnsi"/>
-          <w:color w:val="000000"/>
-          <w:szCs w:val="24"/>
-        </w:rPr>
-        <w:t xml:space="preserve"> </w:t>
+        <w:t xml:space="preserve">1.34836147151526, 103.94596438854933 </w:t>
       </w:r>
       <w:r>
         <w:rPr>
@@ -5206,44 +5297,44 @@
         <w:pStyle w:val="a3"/>
         <w:ind w:leftChars="0"/>
         <w:rPr>
+          <w:rFonts w:cstheme="minorHAnsi"/>
+          <w:color w:val="000000"/>
+          <w:szCs w:val="24"/>
+        </w:rPr>
+      </w:pPr>
+      <w:r>
+        <w:rPr>
+          <w:rFonts w:cstheme="minorHAnsi"/>
+          <w:color w:val="000000"/>
+          <w:szCs w:val="24"/>
+        </w:rPr>
+        <w:t>1.348277340507995, 103.94555803388357</w:t>
+      </w:r>
+    </w:p>
+    <w:p>
+      <w:pPr>
+        <w:pStyle w:val="a3"/>
+        <w:ind w:leftChars="0"/>
+        <w:rPr>
+          <w:rFonts w:cstheme="minorHAnsi"/>
+          <w:color w:val="000000"/>
+          <w:szCs w:val="24"/>
+        </w:rPr>
+      </w:pPr>
+      <w:r>
+        <w:rPr>
+          <w:rFonts w:cstheme="minorHAnsi"/>
+          <w:color w:val="000000"/>
+          <w:szCs w:val="24"/>
+        </w:rPr>
+        <w:t>1.348263262809279, 103.9455533400178</w:t>
+      </w:r>
+      <w:r>
+        <w:rPr>
           <w:rFonts w:cstheme="minorHAnsi" w:hint="eastAsia"/>
           <w:color w:val="000000"/>
           <w:szCs w:val="24"/>
         </w:rPr>
-      </w:pPr>
-      <w:r>
-        <w:rPr>
-          <w:rFonts w:cstheme="minorHAnsi"/>
-          <w:color w:val="000000"/>
-          <w:szCs w:val="24"/>
-        </w:rPr>
-        <w:t>1.348277340507995, 103.94555803388357</w:t>
-      </w:r>
-    </w:p>
-    <w:p>
-      <w:pPr>
-        <w:pStyle w:val="a3"/>
-        <w:ind w:leftChars="0"/>
-        <w:rPr>
-          <w:rFonts w:cstheme="minorHAnsi" w:hint="eastAsia"/>
-          <w:color w:val="000000"/>
-          <w:szCs w:val="24"/>
-        </w:rPr>
-      </w:pPr>
-      <w:r>
-        <w:rPr>
-          <w:rFonts w:cstheme="minorHAnsi"/>
-          <w:color w:val="000000"/>
-          <w:szCs w:val="24"/>
-        </w:rPr>
-        <w:t>1.348263262809279, 103.9455533400178</w:t>
-      </w:r>
-      <w:r>
-        <w:rPr>
-          <w:rFonts w:cstheme="minorHAnsi" w:hint="eastAsia"/>
-          <w:color w:val="000000"/>
-          <w:szCs w:val="24"/>
-        </w:rPr>
         <w:t xml:space="preserve"> (more updated</w:t>
       </w:r>
       <w:r>
@@ -5260,7 +5351,7 @@
         <w:pStyle w:val="a3"/>
         <w:ind w:leftChars="0"/>
         <w:rPr>
-          <w:rFonts w:cstheme="minorHAnsi" w:hint="eastAsia"/>
+          <w:rFonts w:cstheme="minorHAnsi"/>
           <w:color w:val="000000"/>
           <w:szCs w:val="24"/>
         </w:rPr>
@@ -5306,13 +5397,7 @@
         <w:rPr>
           <w:rFonts w:hint="eastAsia"/>
         </w:rPr>
-        <w:t>9.57</w:t>
-      </w:r>
-      <w:r>
-        <w:rPr>
-          <w:rFonts w:hint="eastAsia"/>
-        </w:rPr>
-        <w:t>am</w:t>
+        <w:t>9.57am</w:t>
       </w:r>
       <w:r>
         <w:t xml:space="preserve"> </w:t>
@@ -5439,7 +5524,7 @@
         <w:pStyle w:val="a3"/>
         <w:ind w:leftChars="0"/>
         <w:rPr>
-          <w:rFonts w:cstheme="minorHAnsi" w:hint="eastAsia"/>
+          <w:rFonts w:cstheme="minorHAnsi"/>
           <w:color w:val="000000"/>
           <w:szCs w:val="24"/>
         </w:rPr>
@@ -5511,6 +5596,7 @@
         <w:ind w:leftChars="0"/>
       </w:pPr>
       <w:r>
+        <w:lastRenderedPageBreak/>
         <w:t>5.01pm End of Century Square Route</w:t>
       </w:r>
     </w:p>
@@ -5533,9 +5619,6 @@
       <w:pPr>
         <w:pStyle w:val="a3"/>
         <w:ind w:leftChars="0"/>
-        <w:rPr>
-          <w:rFonts w:hint="eastAsia"/>
-        </w:rPr>
       </w:pPr>
       <w:r>
         <w:t>1.348306166271764, 103.94552484154701</w:t>
@@ -5556,23 +5639,7 @@
           <w:color w:val="000000"/>
           <w:szCs w:val="24"/>
         </w:rPr>
-        <w:t>1.348259575792929, 103.9455533400178</w:t>
-      </w:r>
-      <w:r>
-        <w:rPr>
-          <w:rFonts w:ascii="Calibri" w:hAnsi="Calibri" w:cs="Calibri"/>
-          <w:color w:val="000000"/>
-          <w:szCs w:val="24"/>
-        </w:rPr>
-        <w:t xml:space="preserve"> </w:t>
-      </w:r>
-      <w:r>
-        <w:rPr>
-          <w:rFonts w:ascii="Calibri" w:hAnsi="Calibri" w:cs="Calibri"/>
-          <w:color w:val="000000"/>
-          <w:szCs w:val="24"/>
-        </w:rPr>
-        <w:t>(more updated)</w:t>
+        <w:t>1.348259575792929, 103.9455533400178 (more updated)</w:t>
       </w:r>
     </w:p>
     <w:p>
@@ -5607,16 +5674,8 @@
         <w:rPr>
           <w:rFonts w:hint="eastAsia"/>
         </w:rPr>
-        <w:t>3.41</w:t>
-      </w:r>
-      <w:proofErr w:type="gramStart"/>
-      <w:r>
-        <w:rPr>
-          <w:rFonts w:hint="eastAsia"/>
-        </w:rPr>
-        <w:t>am</w:t>
-      </w:r>
-      <w:proofErr w:type="gramEnd"/>
+        <w:t>3.41am</w:t>
+      </w:r>
       <w:r>
         <w:t xml:space="preserve"> </w:t>
       </w:r>
@@ -5624,21 +5683,7 @@
         <w:rPr>
           <w:rFonts w:hint="eastAsia"/>
         </w:rPr>
-        <w:t xml:space="preserve">Bus Stop </w:t>
-      </w:r>
-      <w:proofErr w:type="spellStart"/>
-      <w:r>
-        <w:rPr>
-          <w:rFonts w:hint="eastAsia"/>
-        </w:rPr>
-        <w:t>Blk</w:t>
-      </w:r>
-      <w:proofErr w:type="spellEnd"/>
-      <w:r>
-        <w:rPr>
-          <w:rFonts w:hint="eastAsia"/>
-        </w:rPr>
-        <w:t xml:space="preserve"> 141</w:t>
+        <w:t>Bus Stop Blk 141</w:t>
       </w:r>
     </w:p>
     <w:p>
@@ -5686,7 +5731,34 @@
         <w:pStyle w:val="a3"/>
         <w:ind w:leftChars="0"/>
         <w:rPr>
-          <w:rFonts w:ascii="Calibri" w:hAnsi="Calibri" w:cs="Calibri" w:hint="eastAsia"/>
+          <w:rFonts w:cstheme="minorHAnsi"/>
+          <w:color w:val="000000"/>
+          <w:szCs w:val="24"/>
+        </w:rPr>
+      </w:pPr>
+      <w:r>
+        <w:rPr>
+          <w:rFonts w:cstheme="minorHAnsi"/>
+          <w:color w:val="000000"/>
+          <w:szCs w:val="24"/>
+        </w:rPr>
+        <w:t>1.348095000785054, 103.94518453627825</w:t>
+      </w:r>
+      <w:r>
+        <w:rPr>
+          <w:rFonts w:cstheme="minorHAnsi" w:hint="eastAsia"/>
+          <w:color w:val="000000"/>
+          <w:szCs w:val="24"/>
+        </w:rPr>
+        <w:t xml:space="preserve"> (more updated)</w:t>
+      </w:r>
+    </w:p>
+    <w:p>
+      <w:pPr>
+        <w:pStyle w:val="a3"/>
+        <w:ind w:leftChars="0"/>
+        <w:rPr>
+          <w:rFonts w:ascii="Calibri" w:hAnsi="Calibri" w:cs="Calibri"/>
           <w:color w:val="000000"/>
           <w:szCs w:val="24"/>
         </w:rPr>
@@ -5753,7 +5825,7 @@
         <w:rPr>
           <w:rFonts w:hint="eastAsia"/>
         </w:rPr>
-        <w:t>End of Century Square Route</w:t>
+        <w:t>Bus Stop 141</w:t>
       </w:r>
     </w:p>
     <w:p>
@@ -5820,16 +5892,7 @@
         <w:ind w:leftChars="0"/>
       </w:pPr>
       <w:r>
-        <w:lastRenderedPageBreak/>
-        <w:t xml:space="preserve">5.05pm Bus Stop </w:t>
-      </w:r>
-      <w:proofErr w:type="spellStart"/>
-      <w:r>
-        <w:t>Blk</w:t>
-      </w:r>
-      <w:proofErr w:type="spellEnd"/>
-      <w:r>
-        <w:t xml:space="preserve"> 141</w:t>
+        <w:t>5.05pm Bus Stop Blk 141</w:t>
       </w:r>
     </w:p>
     <w:p>
@@ -5851,9 +5914,6 @@
       <w:pPr>
         <w:pStyle w:val="a3"/>
         <w:ind w:leftChars="0"/>
-        <w:rPr>
-          <w:rFonts w:hint="eastAsia"/>
-        </w:rPr>
       </w:pPr>
       <w:r>
         <w:t>1.348085615651881, 103.94516710191965</w:t>
@@ -5864,25 +5924,25 @@
         <w:pStyle w:val="a3"/>
         <w:ind w:leftChars="0"/>
         <w:rPr>
+          <w:rFonts w:ascii="Calibri" w:hAnsi="Calibri" w:cs="Calibri"/>
+          <w:color w:val="000000"/>
+          <w:szCs w:val="24"/>
+        </w:rPr>
+      </w:pPr>
+      <w:r>
+        <w:rPr>
+          <w:rFonts w:ascii="Calibri" w:hAnsi="Calibri" w:cs="Calibri"/>
+          <w:color w:val="000000"/>
+          <w:szCs w:val="24"/>
+        </w:rPr>
+        <w:t>1.34809667670168, 103.94518353044987</w:t>
+      </w:r>
+      <w:r>
+        <w:rPr>
           <w:rFonts w:ascii="Calibri" w:hAnsi="Calibri" w:cs="Calibri" w:hint="eastAsia"/>
           <w:color w:val="000000"/>
           <w:szCs w:val="24"/>
         </w:rPr>
-      </w:pPr>
-      <w:r>
-        <w:rPr>
-          <w:rFonts w:ascii="Calibri" w:hAnsi="Calibri" w:cs="Calibri"/>
-          <w:color w:val="000000"/>
-          <w:szCs w:val="24"/>
-        </w:rPr>
-        <w:t>1.34809667670168, 103.94518353044987</w:t>
-      </w:r>
-      <w:r>
-        <w:rPr>
-          <w:rFonts w:ascii="Calibri" w:hAnsi="Calibri" w:cs="Calibri" w:hint="eastAsia"/>
-          <w:color w:val="000000"/>
-          <w:szCs w:val="24"/>
-        </w:rPr>
         <w:t xml:space="preserve"> (more updated)</w:t>
       </w:r>
     </w:p>
@@ -5891,7 +5951,7 @@
         <w:pStyle w:val="a3"/>
         <w:ind w:leftChars="0"/>
         <w:rPr>
-          <w:rFonts w:ascii="Calibri" w:hAnsi="Calibri" w:cs="Calibri" w:hint="eastAsia"/>
+          <w:rFonts w:ascii="Calibri" w:hAnsi="Calibri" w:cs="Calibri"/>
           <w:color w:val="000000"/>
           <w:szCs w:val="24"/>
         </w:rPr>
@@ -6006,7 +6066,7 @@
         <w:pStyle w:val="a3"/>
         <w:ind w:leftChars="0"/>
         <w:rPr>
-          <w:rFonts w:cstheme="minorHAnsi" w:hint="eastAsia"/>
+          <w:rFonts w:cstheme="minorHAnsi"/>
           <w:color w:val="000000"/>
           <w:szCs w:val="24"/>
         </w:rPr>
@@ -6047,9 +6107,6 @@
       <w:pPr>
         <w:pStyle w:val="a3"/>
         <w:ind w:leftChars="0"/>
-        <w:rPr>
-          <w:rFonts w:hint="eastAsia"/>
-        </w:rPr>
       </w:pPr>
       <w:r>
         <w:rPr>
@@ -6078,7 +6135,7 @@
         </w:tabs>
         <w:ind w:leftChars="0"/>
         <w:rPr>
-          <w:rFonts w:ascii="Arial" w:hAnsi="Arial" w:cs="Arial" w:hint="eastAsia"/>
+          <w:rFonts w:ascii="Arial" w:hAnsi="Arial" w:cs="Arial"/>
           <w:color w:val="FF0000"/>
           <w:sz w:val="18"/>
           <w:szCs w:val="18"/>
@@ -6102,8 +6159,8 @@
         </w:tabs>
         <w:ind w:leftChars="0"/>
         <w:rPr>
-          <w:rFonts w:ascii="Calibri" w:hAnsi="Calibri" w:cs="Calibri"/>
-          <w:color w:val="FF0000"/>
+          <w:rFonts w:ascii="Calibri" w:hAnsi="Calibri" w:cs="Calibri" w:hint="eastAsia"/>
+          <w:color w:val="000000"/>
           <w:szCs w:val="24"/>
         </w:rPr>
       </w:pPr>
@@ -6114,6 +6171,82 @@
           <w:szCs w:val="24"/>
         </w:rPr>
         <w:t>1.346197862416657, 103.94499007612467</w:t>
+      </w:r>
+    </w:p>
+    <w:p>
+      <w:pPr>
+        <w:pStyle w:val="a3"/>
+        <w:tabs>
+          <w:tab w:val="left" w:pos="2268"/>
+        </w:tabs>
+        <w:ind w:leftChars="0"/>
+        <w:rPr>
+          <w:rFonts w:ascii="Calibri" w:hAnsi="Calibri" w:cs="Calibri" w:hint="eastAsia"/>
+          <w:color w:val="000000"/>
+          <w:szCs w:val="24"/>
+        </w:rPr>
+      </w:pPr>
+      <w:r>
+        <w:rPr>
+          <w:rFonts w:ascii="Calibri" w:hAnsi="Calibri" w:cs="Calibri"/>
+          <w:color w:val="000000"/>
+          <w:szCs w:val="24"/>
+        </w:rPr>
+        <w:t>1.347447091328177, 103.9446273073554</w:t>
+      </w:r>
+      <w:r>
+        <w:rPr>
+          <w:rFonts w:ascii="Calibri" w:hAnsi="Calibri" w:cs="Calibri" w:hint="eastAsia"/>
+          <w:color w:val="000000"/>
+          <w:szCs w:val="24"/>
+        </w:rPr>
+        <w:t xml:space="preserve"> </w:t>
+      </w:r>
+    </w:p>
+    <w:p>
+      <w:pPr>
+        <w:pStyle w:val="a3"/>
+        <w:tabs>
+          <w:tab w:val="left" w:pos="2268"/>
+        </w:tabs>
+        <w:ind w:leftChars="0"/>
+        <w:rPr>
+          <w:rFonts w:ascii="Calibri" w:hAnsi="Calibri" w:cs="Calibri"/>
+          <w:color w:val="FF0000"/>
+          <w:szCs w:val="24"/>
+        </w:rPr>
+      </w:pPr>
+      <w:r>
+        <w:rPr>
+          <w:rFonts w:cstheme="minorHAnsi"/>
+          <w:color w:val="000000"/>
+          <w:szCs w:val="24"/>
+        </w:rPr>
+        <w:t>1.346197862416657, 103.94499007612467</w:t>
+      </w:r>
+      <w:r>
+        <w:rPr>
+          <w:rFonts w:cstheme="minorHAnsi"/>
+          <w:color w:val="000000"/>
+          <w:szCs w:val="24"/>
+        </w:rPr>
+        <w:t xml:space="preserve"> </w:t>
+      </w:r>
+      <w:r>
+        <w:rPr>
+          <w:rFonts w:cstheme="minorHAnsi"/>
+          <w:color w:val="000000"/>
+          <w:szCs w:val="24"/>
+        </w:rPr>
+        <w:t>(more updat</w:t>
+      </w:r>
+      <w:r>
+        <w:rPr>
+          <w:rFonts w:ascii="Calibri" w:hAnsi="Calibri" w:cs="Calibri" w:hint="eastAsia"/>
+          <w:color w:val="000000"/>
+          <w:szCs w:val="24"/>
+        </w:rPr>
+        <w:t>ed)</w:t>
       </w:r>
     </w:p>
     <w:p/>
@@ -6162,9 +6295,6 @@
       <w:pPr>
         <w:pStyle w:val="a3"/>
         <w:ind w:leftChars="0"/>
-        <w:rPr>
-          <w:rFonts w:hint="eastAsia"/>
-        </w:rPr>
       </w:pPr>
       <w:r>
         <w:t>1.346195180947949, 103.94499611109495</w:t>
@@ -6185,6 +6315,7 @@
           <w:color w:val="000000"/>
           <w:szCs w:val="24"/>
         </w:rPr>
+        <w:lastRenderedPageBreak/>
         <w:t>1.346202219803287, 103.94499007612467</w:t>
       </w:r>
       <w:r>
@@ -6200,9 +6331,6 @@
       <w:pPr>
         <w:pStyle w:val="a3"/>
         <w:ind w:leftChars="0"/>
-        <w:rPr>
-          <w:rFonts w:hint="eastAsia"/>
-        </w:rPr>
       </w:pPr>
     </w:p>
     <w:p>
@@ -6240,9 +6368,6 @@
       <w:pPr>
         <w:pStyle w:val="a3"/>
         <w:ind w:leftChars="0"/>
-        <w:rPr>
-          <w:rFonts w:hint="eastAsia"/>
-        </w:rPr>
       </w:pPr>
       <w:r>
         <w:rPr>
@@ -6250,14 +6375,12 @@
         </w:rPr>
         <w:t>8.53</w:t>
       </w:r>
-      <w:proofErr w:type="gramStart"/>
       <w:r>
         <w:rPr>
           <w:rFonts w:hint="eastAsia"/>
         </w:rPr>
         <w:t>am</w:t>
       </w:r>
-      <w:proofErr w:type="gramEnd"/>
       <w:r>
         <w:t xml:space="preserve"> </w:t>
       </w:r>
@@ -6270,7 +6393,7 @@
         <w:pStyle w:val="a3"/>
         <w:ind w:leftChars="0"/>
         <w:rPr>
-          <w:rFonts w:ascii="Arial" w:hAnsi="Arial" w:cs="Arial" w:hint="eastAsia"/>
+          <w:rFonts w:ascii="Arial" w:hAnsi="Arial" w:cs="Arial"/>
           <w:color w:val="FF0000"/>
           <w:sz w:val="18"/>
           <w:szCs w:val="18"/>
@@ -6291,7 +6414,8 @@
         <w:pStyle w:val="a3"/>
         <w:ind w:leftChars="0"/>
         <w:rPr>
-          <w:rFonts w:cstheme="minorHAnsi"/>
+          <w:rFonts w:cstheme="minorHAnsi" w:hint="eastAsia"/>
+          <w:color w:val="000000"/>
           <w:szCs w:val="24"/>
         </w:rPr>
       </w:pPr>
@@ -6302,6 +6426,32 @@
           <w:szCs w:val="24"/>
         </w:rPr>
         <w:t>1.3458826, 103.94485209999993</w:t>
+      </w:r>
+    </w:p>
+    <w:p>
+      <w:pPr>
+        <w:pStyle w:val="a3"/>
+        <w:ind w:leftChars="0"/>
+        <w:rPr>
+          <w:rFonts w:ascii="Calibri" w:hAnsi="Calibri" w:cs="Calibri"/>
+          <w:szCs w:val="24"/>
+        </w:rPr>
+      </w:pPr>
+      <w:r>
+        <w:rPr>
+          <w:rFonts w:ascii="Calibri" w:hAnsi="Calibri" w:cs="Calibri"/>
+          <w:color w:val="000000"/>
+          <w:szCs w:val="24"/>
+        </w:rPr>
+        <w:t>1.345988707848913, 103.9447694644332</w:t>
+      </w:r>
+      <w:r>
+        <w:rPr>
+          <w:rFonts w:ascii="Calibri" w:hAnsi="Calibri" w:cs="Calibri" w:hint="eastAsia"/>
+          <w:color w:val="000000"/>
+          <w:szCs w:val="24"/>
+        </w:rPr>
+        <w:t xml:space="preserve"> (more updated)</w:t>
       </w:r>
     </w:p>
     <w:p/>
@@ -6359,9 +6509,6 @@
       <w:pPr>
         <w:pStyle w:val="a3"/>
         <w:ind w:leftChars="0"/>
-        <w:rPr>
-          <w:rFonts w:hint="eastAsia"/>
-        </w:rPr>
       </w:pPr>
       <w:r>
         <w:t>1.345997087439304, 103.94478287547827</w:t>
@@ -6371,9 +6518,6 @@
       <w:pPr>
         <w:pStyle w:val="a3"/>
         <w:ind w:leftChars="0"/>
-        <w:rPr>
-          <w:rFonts w:hint="eastAsia"/>
-        </w:rPr>
       </w:pPr>
     </w:p>
     <w:p>
@@ -6411,21 +6555,12 @@
       <w:pPr>
         <w:pStyle w:val="a3"/>
         <w:ind w:leftChars="0"/>
-        <w:rPr>
-          <w:rFonts w:hint="eastAsia"/>
-        </w:rPr>
-      </w:pPr>
-      <w:r>
-        <w:rPr>
-          <w:rFonts w:hint="eastAsia"/>
-        </w:rPr>
-        <w:t>9.08</w:t>
-      </w:r>
-      <w:r>
-        <w:rPr>
-          <w:rFonts w:hint="eastAsia"/>
-        </w:rPr>
-        <w:t>am</w:t>
+      </w:pPr>
+      <w:r>
+        <w:rPr>
+          <w:rFonts w:hint="eastAsia"/>
+        </w:rPr>
+        <w:t>9.08am</w:t>
       </w:r>
       <w:r>
         <w:t xml:space="preserve"> </w:t>
@@ -6451,7 +6586,7 @@
         <w:pStyle w:val="a3"/>
         <w:ind w:leftChars="0"/>
         <w:rPr>
-          <w:rFonts w:ascii="Arial" w:hAnsi="Arial" w:cs="Arial" w:hint="eastAsia"/>
+          <w:rFonts w:ascii="Arial" w:hAnsi="Arial" w:cs="Arial"/>
           <w:color w:val="FF0000"/>
           <w:sz w:val="18"/>
           <w:szCs w:val="18"/>
@@ -6524,7 +6659,6 @@
           <w:sz w:val="18"/>
           <w:szCs w:val="18"/>
         </w:rPr>
-        <w:lastRenderedPageBreak/>
         <w:t>CAoSLEFGMVFpcE9zN3NxQkJJUC1FbTlXNUlaZ3VXQVZTaVE5M3VFQTI2N0U4aUV2</w:t>
       </w:r>
     </w:p>
@@ -6532,9 +6666,6 @@
       <w:pPr>
         <w:pStyle w:val="a3"/>
         <w:ind w:leftChars="0"/>
-        <w:rPr>
-          <w:rFonts w:hint="eastAsia"/>
-        </w:rPr>
       </w:pPr>
       <w:r>
         <w:t>1.345737320123547, 103.9445361122489</w:t>
@@ -6544,9 +6675,6 @@
       <w:pPr>
         <w:pStyle w:val="a3"/>
         <w:ind w:leftChars="0"/>
-        <w:rPr>
-          <w:rFonts w:hint="eastAsia"/>
-        </w:rPr>
       </w:pPr>
     </w:p>
     <w:p>
@@ -6584,9 +6712,6 @@
       <w:pPr>
         <w:pStyle w:val="a3"/>
         <w:ind w:leftChars="0"/>
-        <w:rPr>
-          <w:rFonts w:hint="eastAsia"/>
-        </w:rPr>
       </w:pPr>
       <w:r>
         <w:rPr>
@@ -6594,14 +6719,12 @@
         </w:rPr>
         <w:t>9.20</w:t>
       </w:r>
-      <w:proofErr w:type="gramStart"/>
       <w:r>
         <w:rPr>
           <w:rFonts w:hint="eastAsia"/>
         </w:rPr>
         <w:t>am</w:t>
       </w:r>
-      <w:proofErr w:type="gramEnd"/>
       <w:r>
         <w:t xml:space="preserve"> </w:t>
       </w:r>
@@ -6623,7 +6746,7 @@
         <w:pStyle w:val="a3"/>
         <w:ind w:leftChars="0"/>
         <w:rPr>
-          <w:rFonts w:ascii="Arial" w:hAnsi="Arial" w:cs="Arial" w:hint="eastAsia"/>
+          <w:rFonts w:ascii="Arial" w:hAnsi="Arial" w:cs="Arial"/>
           <w:color w:val="FF0000"/>
           <w:sz w:val="18"/>
           <w:szCs w:val="18"/>
@@ -6703,9 +6826,6 @@
       <w:pPr>
         <w:pStyle w:val="a3"/>
         <w:ind w:leftChars="0"/>
-        <w:rPr>
-          <w:rFonts w:hint="eastAsia"/>
-        </w:rPr>
       </w:pPr>
       <w:r>
         <w:t>1.345962228343056, 103.94439026713371</w:t>
@@ -6716,25 +6836,25 @@
         <w:pStyle w:val="a3"/>
         <w:ind w:leftChars="0"/>
         <w:rPr>
+          <w:rFonts w:ascii="Calibri" w:hAnsi="Calibri" w:cs="Calibri"/>
+          <w:color w:val="000000"/>
+          <w:szCs w:val="24"/>
+        </w:rPr>
+      </w:pPr>
+      <w:r>
+        <w:rPr>
+          <w:rFonts w:ascii="Calibri" w:hAnsi="Calibri" w:cs="Calibri"/>
+          <w:color w:val="000000"/>
+          <w:szCs w:val="24"/>
+        </w:rPr>
+        <w:t>1.345950161732703, 103.94438456743956</w:t>
+      </w:r>
+      <w:r>
+        <w:rPr>
           <w:rFonts w:ascii="Calibri" w:hAnsi="Calibri" w:cs="Calibri" w:hint="eastAsia"/>
           <w:color w:val="000000"/>
           <w:szCs w:val="24"/>
         </w:rPr>
-      </w:pPr>
-      <w:r>
-        <w:rPr>
-          <w:rFonts w:ascii="Calibri" w:hAnsi="Calibri" w:cs="Calibri"/>
-          <w:color w:val="000000"/>
-          <w:szCs w:val="24"/>
-        </w:rPr>
-        <w:t>1.345950161732703, 103.94438456743956</w:t>
-      </w:r>
-      <w:r>
-        <w:rPr>
-          <w:rFonts w:ascii="Calibri" w:hAnsi="Calibri" w:cs="Calibri" w:hint="eastAsia"/>
-          <w:color w:val="000000"/>
-          <w:szCs w:val="24"/>
-        </w:rPr>
         <w:t xml:space="preserve"> (more updated)</w:t>
       </w:r>
     </w:p>
@@ -6743,7 +6863,7 @@
         <w:pStyle w:val="a3"/>
         <w:ind w:leftChars="0"/>
         <w:rPr>
-          <w:rFonts w:ascii="Calibri" w:hAnsi="Calibri" w:cs="Calibri" w:hint="eastAsia"/>
+          <w:rFonts w:ascii="Calibri" w:hAnsi="Calibri" w:cs="Calibri"/>
           <w:color w:val="000000"/>
           <w:szCs w:val="24"/>
         </w:rPr>
@@ -6784,9 +6904,6 @@
       <w:pPr>
         <w:pStyle w:val="a3"/>
         <w:ind w:leftChars="0"/>
-        <w:rPr>
-          <w:rFonts w:hint="eastAsia"/>
-        </w:rPr>
       </w:pPr>
       <w:r>
         <w:rPr>
@@ -6800,14 +6917,12 @@
         </w:rPr>
         <w:t>14</w:t>
       </w:r>
-      <w:proofErr w:type="gramStart"/>
       <w:r>
         <w:rPr>
           <w:rFonts w:hint="eastAsia"/>
         </w:rPr>
         <w:t>am</w:t>
       </w:r>
-      <w:proofErr w:type="gramEnd"/>
       <w:r>
         <w:t xml:space="preserve"> </w:t>
       </w:r>
@@ -6829,7 +6944,7 @@
         <w:pStyle w:val="a3"/>
         <w:ind w:leftChars="0"/>
         <w:rPr>
-          <w:rFonts w:ascii="Arial" w:hAnsi="Arial" w:cs="Arial" w:hint="eastAsia"/>
+          <w:rFonts w:ascii="Arial" w:hAnsi="Arial" w:cs="Arial"/>
           <w:color w:val="FF0000"/>
           <w:sz w:val="18"/>
           <w:szCs w:val="18"/>
@@ -6909,9 +7024,6 @@
       <w:pPr>
         <w:pStyle w:val="a3"/>
         <w:ind w:leftChars="0"/>
-        <w:rPr>
-          <w:rFonts w:hint="eastAsia"/>
-        </w:rPr>
       </w:pPr>
       <w:r>
         <w:t>1.345587157843243, 103.94424006342888</w:t>
@@ -6921,9 +7033,6 @@
       <w:pPr>
         <w:pStyle w:val="a3"/>
         <w:ind w:leftChars="0"/>
-        <w:rPr>
-          <w:rFonts w:hint="eastAsia"/>
-        </w:rPr>
       </w:pPr>
     </w:p>
     <w:p>
@@ -6961,9 +7070,6 @@
       <w:pPr>
         <w:pStyle w:val="a3"/>
         <w:ind w:leftChars="0"/>
-        <w:rPr>
-          <w:rFonts w:hint="eastAsia"/>
-        </w:rPr>
       </w:pPr>
       <w:r>
         <w:rPr>
@@ -6971,14 +7077,12 @@
         </w:rPr>
         <w:t>8.59</w:t>
       </w:r>
-      <w:proofErr w:type="gramStart"/>
       <w:r>
         <w:rPr>
           <w:rFonts w:hint="eastAsia"/>
         </w:rPr>
         <w:t>am</w:t>
       </w:r>
-      <w:proofErr w:type="gramEnd"/>
       <w:r>
         <w:t xml:space="preserve"> </w:t>
       </w:r>
@@ -7000,7 +7104,7 @@
         <w:pStyle w:val="a3"/>
         <w:ind w:leftChars="0"/>
         <w:rPr>
-          <w:rFonts w:ascii="Arial" w:hAnsi="Arial" w:cs="Arial" w:hint="eastAsia"/>
+          <w:rFonts w:ascii="Arial" w:hAnsi="Arial" w:cs="Arial"/>
           <w:color w:val="FF0000"/>
           <w:sz w:val="18"/>
           <w:szCs w:val="18"/>
@@ -7083,9 +7187,6 @@
           <w:tab w:val="left" w:pos="5880"/>
         </w:tabs>
         <w:ind w:leftChars="0"/>
-        <w:rPr>
-          <w:rFonts w:hint="eastAsia"/>
-        </w:rPr>
       </w:pPr>
       <w:r>
         <w:t>1.345187215188603, 103.94468281529282</w:t>
@@ -7150,7 +7251,6 @@
           <w:rFonts w:hint="eastAsia"/>
           <w:shd w:val="clear" w:color="auto" w:fill="C2D69B" w:themeFill="accent3" w:themeFillTint="99"/>
         </w:rPr>
-        <w:lastRenderedPageBreak/>
         <w:t>1600</w:t>
       </w:r>
     </w:p>
@@ -7191,9 +7291,6 @@
       <w:pPr>
         <w:pStyle w:val="a3"/>
         <w:ind w:leftChars="0"/>
-        <w:rPr>
-          <w:rFonts w:hint="eastAsia"/>
-        </w:rPr>
       </w:pPr>
       <w:r>
         <w:t>1.352030720223991, 103.94534479826689</w:t>
@@ -7203,9 +7300,6 @@
       <w:pPr>
         <w:pStyle w:val="a3"/>
         <w:ind w:leftChars="0"/>
-        <w:rPr>
-          <w:rFonts w:hint="eastAsia"/>
-        </w:rPr>
       </w:pPr>
     </w:p>
     <w:p>
@@ -7222,63 +7316,30 @@
           <w:rFonts w:hint="eastAsia"/>
           <w:shd w:val="clear" w:color="auto" w:fill="FDE9D9" w:themeFill="accent6" w:themeFillTint="33"/>
         </w:rPr>
-        <w:t>1</w:t>
-      </w:r>
-      <w:r>
-        <w:rPr>
-          <w:rFonts w:hint="eastAsia"/>
-          <w:shd w:val="clear" w:color="auto" w:fill="FDE9D9" w:themeFill="accent6" w:themeFillTint="33"/>
-        </w:rPr>
-        <w:t>0</w:t>
-      </w:r>
-      <w:r>
-        <w:rPr>
-          <w:rFonts w:hint="eastAsia"/>
-          <w:shd w:val="clear" w:color="auto" w:fill="FDE9D9" w:themeFill="accent6" w:themeFillTint="33"/>
-        </w:rPr>
-        <w:t>00</w:t>
-      </w:r>
-    </w:p>
-    <w:p>
-      <w:pPr>
-        <w:pStyle w:val="a3"/>
-        <w:ind w:leftChars="0"/>
-      </w:pPr>
-      <w:r>
-        <w:rPr>
-          <w:rFonts w:hint="eastAsia"/>
-        </w:rPr>
-        <w:t>10.17</w:t>
-      </w:r>
-      <w:proofErr w:type="gramStart"/>
-      <w:r>
-        <w:rPr>
-          <w:rFonts w:hint="eastAsia"/>
-        </w:rPr>
-        <w:t>a</w:t>
-      </w:r>
-      <w:r>
-        <w:t>m</w:t>
-      </w:r>
-      <w:proofErr w:type="gramEnd"/>
-      <w:r>
-        <w:t xml:space="preserve"> </w:t>
-      </w:r>
-      <w:proofErr w:type="spellStart"/>
-      <w:r>
-        <w:t>Blk</w:t>
-      </w:r>
-      <w:proofErr w:type="spellEnd"/>
-      <w:r>
-        <w:t xml:space="preserve"> 156</w:t>
-      </w:r>
-    </w:p>
-    <w:p>
-      <w:pPr>
-        <w:pStyle w:val="a3"/>
-        <w:ind w:leftChars="0"/>
-        <w:rPr>
-          <w:rFonts w:ascii="Arial" w:hAnsi="Arial" w:cs="Arial" w:hint="eastAsia"/>
+        <w:t>1000</w:t>
+      </w:r>
+    </w:p>
+    <w:p>
+      <w:pPr>
+        <w:pStyle w:val="a3"/>
+        <w:ind w:leftChars="0"/>
+      </w:pPr>
+      <w:r>
+        <w:rPr>
+          <w:rFonts w:hint="eastAsia"/>
+        </w:rPr>
+        <w:t>10.17a</w:t>
+      </w:r>
+      <w:r>
+        <w:t>m Blk 156</w:t>
+      </w:r>
+    </w:p>
+    <w:p>
+      <w:pPr>
+        <w:pStyle w:val="a3"/>
+        <w:ind w:leftChars="0"/>
+        <w:rPr>
+          <w:rFonts w:ascii="Arial" w:hAnsi="Arial" w:cs="Arial"/>
           <w:color w:val="FF0000"/>
           <w:sz w:val="18"/>
           <w:szCs w:val="18"/>
@@ -7336,15 +7397,7 @@
         <w:ind w:leftChars="0"/>
       </w:pPr>
       <w:r>
-        <w:t xml:space="preserve">4.49pm </w:t>
-      </w:r>
-      <w:proofErr w:type="spellStart"/>
-      <w:r>
-        <w:t>Blk</w:t>
-      </w:r>
-      <w:proofErr w:type="spellEnd"/>
-      <w:r>
-        <w:t xml:space="preserve"> 156</w:t>
+        <w:t>4.49pm Blk 156</w:t>
       </w:r>
     </w:p>
     <w:p>
@@ -7410,32 +7463,25 @@
         <w:rPr>
           <w:rFonts w:hint="eastAsia"/>
         </w:rPr>
+        <w:lastRenderedPageBreak/>
         <w:t>9.59pm</w:t>
       </w:r>
       <w:r>
         <w:t xml:space="preserve"> </w:t>
       </w:r>
-      <w:proofErr w:type="spellStart"/>
-      <w:r>
-        <w:rPr>
-          <w:rFonts w:hint="eastAsia"/>
-        </w:rPr>
-        <w:t>Blk</w:t>
-      </w:r>
-      <w:proofErr w:type="spellEnd"/>
-      <w:r>
-        <w:rPr>
-          <w:rFonts w:hint="eastAsia"/>
-        </w:rPr>
-        <w:t xml:space="preserve"> 156</w:t>
-      </w:r>
-    </w:p>
-    <w:p>
-      <w:pPr>
-        <w:pStyle w:val="a3"/>
-        <w:ind w:leftChars="0"/>
-        <w:rPr>
-          <w:rFonts w:ascii="Arial" w:hAnsi="Arial" w:cs="Arial" w:hint="eastAsia"/>
+      <w:r>
+        <w:rPr>
+          <w:rFonts w:hint="eastAsia"/>
+        </w:rPr>
+        <w:t>Blk 156</w:t>
+      </w:r>
+    </w:p>
+    <w:p>
+      <w:pPr>
+        <w:pStyle w:val="a3"/>
+        <w:ind w:leftChars="0"/>
+        <w:rPr>
+          <w:rFonts w:ascii="Arial" w:hAnsi="Arial" w:cs="Arial"/>
           <w:color w:val="FF0000"/>
           <w:sz w:val="18"/>
           <w:szCs w:val="18"/>
@@ -7456,7 +7502,7 @@
         <w:pStyle w:val="a3"/>
         <w:ind w:leftChars="0"/>
         <w:rPr>
-          <w:rFonts w:ascii="Calibri" w:hAnsi="Calibri" w:cs="Calibri" w:hint="eastAsia"/>
+          <w:rFonts w:ascii="Calibri" w:hAnsi="Calibri" w:cs="Calibri"/>
           <w:color w:val="000000"/>
           <w:szCs w:val="24"/>
         </w:rPr>
@@ -7475,7 +7521,7 @@
         <w:pStyle w:val="a3"/>
         <w:ind w:leftChars="0"/>
         <w:rPr>
-          <w:rFonts w:ascii="Calibri" w:hAnsi="Calibri" w:cs="Calibri" w:hint="eastAsia"/>
+          <w:rFonts w:ascii="Calibri" w:hAnsi="Calibri" w:cs="Calibri"/>
           <w:color w:val="000000"/>
           <w:szCs w:val="24"/>
         </w:rPr>
@@ -7515,7 +7561,6 @@
         </w:rPr>
         <w:t>23</w:t>
       </w:r>
-      <w:proofErr w:type="gramStart"/>
       <w:r>
         <w:rPr>
           <w:rFonts w:hint="eastAsia"/>
@@ -7523,19 +7568,7 @@
         <w:t>a</w:t>
       </w:r>
       <w:r>
-        <w:t>m</w:t>
-      </w:r>
-      <w:proofErr w:type="gramEnd"/>
-      <w:r>
-        <w:t xml:space="preserve"> </w:t>
-      </w:r>
-      <w:proofErr w:type="spellStart"/>
-      <w:r>
-        <w:t>Blk</w:t>
-      </w:r>
-      <w:proofErr w:type="spellEnd"/>
-      <w:r>
-        <w:t xml:space="preserve"> 1</w:t>
+        <w:t>m Blk 1</w:t>
       </w:r>
       <w:r>
         <w:rPr>
@@ -7549,7 +7582,7 @@
         <w:pStyle w:val="a3"/>
         <w:ind w:leftChars="0"/>
         <w:rPr>
-          <w:rFonts w:ascii="Arial" w:hAnsi="Arial" w:cs="Arial" w:hint="eastAsia"/>
+          <w:rFonts w:ascii="Arial" w:hAnsi="Arial" w:cs="Arial"/>
           <w:color w:val="FF0000"/>
           <w:sz w:val="18"/>
           <w:szCs w:val="18"/>
@@ -7607,15 +7640,7 @@
         <w:ind w:leftChars="0"/>
       </w:pPr>
       <w:r>
-        <w:t xml:space="preserve">4.53pm </w:t>
-      </w:r>
-      <w:proofErr w:type="spellStart"/>
-      <w:r>
-        <w:t>Blk</w:t>
-      </w:r>
-      <w:proofErr w:type="spellEnd"/>
-      <w:r>
-        <w:t xml:space="preserve"> 160</w:t>
+        <w:t>4.53pm Blk 160</w:t>
       </w:r>
     </w:p>
     <w:p>
@@ -7637,9 +7662,6 @@
       <w:pPr>
         <w:pStyle w:val="a3"/>
         <w:ind w:leftChars="0"/>
-        <w:rPr>
-          <w:rFonts w:hint="eastAsia"/>
-        </w:rPr>
       </w:pPr>
       <w:r>
         <w:t>1.350643404253056, 103.94476478923298</w:t>
@@ -7721,32 +7743,21 @@
         <w:t>10.07pm</w:t>
       </w:r>
       <w:r>
-        <w:t xml:space="preserve"> </w:t>
-      </w:r>
-      <w:proofErr w:type="spellStart"/>
-      <w:r>
-        <w:t>B</w:t>
-      </w:r>
-      <w:r>
-        <w:rPr>
-          <w:rFonts w:hint="eastAsia"/>
-        </w:rPr>
-        <w:t>lk</w:t>
-      </w:r>
-      <w:proofErr w:type="spellEnd"/>
-      <w:r>
-        <w:rPr>
-          <w:rFonts w:hint="eastAsia"/>
-        </w:rPr>
-        <w:t xml:space="preserve"> 160</w:t>
-      </w:r>
-    </w:p>
-    <w:p>
-      <w:pPr>
-        <w:pStyle w:val="a3"/>
-        <w:ind w:leftChars="0"/>
-        <w:rPr>
-          <w:rFonts w:ascii="Arial" w:hAnsi="Arial" w:cs="Arial" w:hint="eastAsia"/>
+        <w:t xml:space="preserve"> B</w:t>
+      </w:r>
+      <w:r>
+        <w:rPr>
+          <w:rFonts w:hint="eastAsia"/>
+        </w:rPr>
+        <w:t>lk 160</w:t>
+      </w:r>
+    </w:p>
+    <w:p>
+      <w:pPr>
+        <w:pStyle w:val="a3"/>
+        <w:ind w:leftChars="0"/>
+        <w:rPr>
+          <w:rFonts w:ascii="Arial" w:hAnsi="Arial" w:cs="Arial"/>
           <w:color w:val="FF0000"/>
           <w:sz w:val="18"/>
           <w:szCs w:val="18"/>
@@ -7812,19 +7823,10 @@
         <w:rPr>
           <w:rFonts w:hint="eastAsia"/>
         </w:rPr>
-        <w:lastRenderedPageBreak/>
         <w:t>3.51am</w:t>
       </w:r>
       <w:r>
-        <w:t xml:space="preserve"> </w:t>
-      </w:r>
-      <w:proofErr w:type="gramStart"/>
-      <w:r>
-        <w:t>Beside</w:t>
-      </w:r>
-      <w:proofErr w:type="gramEnd"/>
-      <w:r>
-        <w:t xml:space="preserve"> End of Tampines Primary School</w:t>
+        <w:t xml:space="preserve"> Beside End of Tampines Primary School</w:t>
       </w:r>
     </w:p>
     <w:p>
@@ -7872,7 +7874,34 @@
         <w:pStyle w:val="a3"/>
         <w:ind w:leftChars="0"/>
         <w:rPr>
-          <w:rFonts w:cstheme="minorHAnsi" w:hint="eastAsia"/>
+          <w:rFonts w:ascii="Calibri" w:hAnsi="Calibri" w:cs="Calibri"/>
+          <w:color w:val="000000"/>
+          <w:szCs w:val="24"/>
+        </w:rPr>
+      </w:pPr>
+      <w:r>
+        <w:rPr>
+          <w:rFonts w:ascii="Calibri" w:hAnsi="Calibri" w:cs="Calibri"/>
+          <w:color w:val="000000"/>
+          <w:szCs w:val="24"/>
+        </w:rPr>
+        <w:t>1.349080439566314, 103.94543532282114</w:t>
+      </w:r>
+      <w:r>
+        <w:rPr>
+          <w:rFonts w:ascii="Calibri" w:hAnsi="Calibri" w:cs="Calibri" w:hint="eastAsia"/>
+          <w:color w:val="000000"/>
+          <w:szCs w:val="24"/>
+        </w:rPr>
+        <w:t xml:space="preserve"> (more updated)</w:t>
+      </w:r>
+    </w:p>
+    <w:p>
+      <w:pPr>
+        <w:pStyle w:val="a3"/>
+        <w:ind w:leftChars="0"/>
+        <w:rPr>
+          <w:rFonts w:cstheme="minorHAnsi"/>
           <w:color w:val="000000"/>
           <w:szCs w:val="24"/>
         </w:rPr>
@@ -7904,38 +7933,18 @@
         <w:rPr>
           <w:rFonts w:hint="eastAsia"/>
         </w:rPr>
-        <w:t>10.</w:t>
-      </w:r>
-      <w:r>
-        <w:rPr>
-          <w:rFonts w:hint="eastAsia"/>
-        </w:rPr>
-        <w:t>07</w:t>
-      </w:r>
-      <w:r>
-        <w:rPr>
-          <w:rFonts w:hint="eastAsia"/>
-        </w:rPr>
-        <w:t>a</w:t>
-      </w:r>
-      <w:r>
-        <w:t xml:space="preserve">m </w:t>
-      </w:r>
-      <w:proofErr w:type="gramStart"/>
-      <w:r>
-        <w:t>Beside</w:t>
-      </w:r>
-      <w:proofErr w:type="gramEnd"/>
-      <w:r>
-        <w:t xml:space="preserve"> End of Tampines Primary School</w:t>
-      </w:r>
-    </w:p>
-    <w:p>
-      <w:pPr>
-        <w:pStyle w:val="a3"/>
-        <w:ind w:leftChars="0"/>
-        <w:rPr>
-          <w:rFonts w:ascii="Arial" w:hAnsi="Arial" w:cs="Arial" w:hint="eastAsia"/>
+        <w:t>10.07a</w:t>
+      </w:r>
+      <w:r>
+        <w:t>m Beside End of Tampines Primary School</w:t>
+      </w:r>
+    </w:p>
+    <w:p>
+      <w:pPr>
+        <w:pStyle w:val="a3"/>
+        <w:ind w:leftChars="0"/>
+        <w:rPr>
+          <w:rFonts w:ascii="Arial" w:hAnsi="Arial" w:cs="Arial"/>
           <w:color w:val="FF0000"/>
           <w:sz w:val="18"/>
           <w:szCs w:val="18"/>
@@ -7996,24 +8005,13 @@
         <w:ind w:leftChars="0"/>
       </w:pPr>
       <w:r>
-        <w:t xml:space="preserve">9.56pm </w:t>
-      </w:r>
-      <w:proofErr w:type="gramStart"/>
-      <w:r>
-        <w:t>Beside</w:t>
-      </w:r>
-      <w:proofErr w:type="gramEnd"/>
-      <w:r>
-        <w:t xml:space="preserve"> End of Tampines Primary School</w:t>
-      </w:r>
-    </w:p>
-    <w:p>
-      <w:pPr>
-        <w:pStyle w:val="a3"/>
-        <w:ind w:leftChars="0"/>
-        <w:rPr>
-          <w:rFonts w:hint="eastAsia"/>
-        </w:rPr>
+        <w:t>9.56pm Beside End of Tampines Primary School</w:t>
+      </w:r>
+    </w:p>
+    <w:p>
+      <w:pPr>
+        <w:pStyle w:val="a3"/>
+        <w:ind w:leftChars="0"/>
       </w:pPr>
       <w:r>
         <w:rPr>
@@ -8047,9 +8045,6 @@
       <w:pPr>
         <w:pStyle w:val="a3"/>
         <w:ind w:leftChars="0"/>
-        <w:rPr>
-          <w:rFonts w:hint="eastAsia"/>
-        </w:rPr>
       </w:pPr>
       <w:r>
         <w:t>1.3491012, 103.94539910000003</w:t>
@@ -8059,9 +8054,6 @@
       <w:pPr>
         <w:pStyle w:val="a3"/>
         <w:ind w:leftChars="0"/>
-        <w:rPr>
-          <w:rFonts w:hint="eastAsia"/>
-        </w:rPr>
       </w:pPr>
       <w:r>
         <w:rPr>
@@ -8077,7 +8069,8 @@
         <w:pStyle w:val="a3"/>
         <w:ind w:leftChars="0"/>
         <w:rPr>
-          <w:rFonts w:ascii="Calibri" w:hAnsi="Calibri" w:cs="Calibri"/>
+          <w:rFonts w:cstheme="minorHAnsi" w:hint="eastAsia"/>
+          <w:color w:val="000000"/>
           <w:szCs w:val="24"/>
         </w:rPr>
       </w:pPr>
@@ -8095,7 +8088,42 @@
           <w:color w:val="000000"/>
           <w:szCs w:val="24"/>
         </w:rPr>
-        <w:t xml:space="preserve"> (more updated)</w:t>
+        <w:t xml:space="preserve"> </w:t>
+      </w:r>
+    </w:p>
+    <w:p>
+      <w:pPr>
+        <w:pStyle w:val="a3"/>
+        <w:ind w:leftChars="0"/>
+        <w:rPr>
+          <w:rFonts w:ascii="Calibri" w:hAnsi="Calibri" w:cs="Calibri"/>
+          <w:szCs w:val="24"/>
+        </w:rPr>
+      </w:pPr>
+      <w:r>
+        <w:rPr>
+          <w:rFonts w:ascii="Calibri" w:hAnsi="Calibri" w:cs="Calibri"/>
+          <w:color w:val="000000"/>
+          <w:szCs w:val="24"/>
+        </w:rPr>
+        <w:lastRenderedPageBreak/>
+        <w:t>1.349079434016751, 103.94543465226889</w:t>
+      </w:r>
+      <w:r>
+        <w:rPr>
+          <w:rFonts w:ascii="Calibri" w:hAnsi="Calibri" w:cs="Calibri"/>
+          <w:color w:val="000000"/>
+          <w:szCs w:val="24"/>
+        </w:rPr>
+        <w:t xml:space="preserve"> </w:t>
+      </w:r>
+      <w:r>
+        <w:rPr>
+          <w:rFonts w:cstheme="minorHAnsi"/>
+          <w:color w:val="000000"/>
+          <w:szCs w:val="24"/>
+        </w:rPr>
+        <w:t>(more updated)</w:t>
       </w:r>
     </w:p>
     <w:p/>
@@ -8122,15 +8150,7 @@
         <w:ind w:leftChars="0"/>
       </w:pPr>
       <w:r>
-        <w:t xml:space="preserve">11.36pm </w:t>
-      </w:r>
-      <w:proofErr w:type="gramStart"/>
-      <w:r>
-        <w:t>Beside</w:t>
-      </w:r>
-      <w:proofErr w:type="gramEnd"/>
-      <w:r>
-        <w:t xml:space="preserve"> End of Tampines Primary School</w:t>
+        <w:t>11.36pm Beside End of Tampines Primary School</w:t>
       </w:r>
     </w:p>
     <w:p>
@@ -8152,9 +8172,6 @@
       <w:pPr>
         <w:pStyle w:val="a3"/>
         <w:ind w:leftChars="0"/>
-        <w:rPr>
-          <w:rFonts w:hint="eastAsia"/>
-        </w:rPr>
       </w:pPr>
       <w:r>
         <w:t>1.349040552766257, 103.94544303417206</w:t>
@@ -8165,25 +8182,26 @@
         <w:pStyle w:val="a3"/>
         <w:ind w:leftChars="0"/>
         <w:rPr>
+          <w:rFonts w:cstheme="minorHAnsi"/>
+          <w:szCs w:val="24"/>
+        </w:rPr>
+      </w:pPr>
+      <w:r>
+        <w:rPr>
+          <w:rFonts w:cstheme="minorHAnsi"/>
+          <w:color w:val="000000"/>
+          <w:szCs w:val="24"/>
+        </w:rPr>
+        <w:t>1.349067032238642, 103.94543699920177</w:t>
+      </w:r>
+    </w:p>
+    <w:p>
+      <w:pPr>
+        <w:pStyle w:val="a3"/>
+        <w:ind w:leftChars="0"/>
+        <w:rPr>
           <w:rFonts w:cstheme="minorHAnsi" w:hint="eastAsia"/>
-          <w:szCs w:val="24"/>
-        </w:rPr>
-      </w:pPr>
-      <w:r>
-        <w:rPr>
-          <w:rFonts w:cstheme="minorHAnsi"/>
-          <w:color w:val="000000"/>
-          <w:szCs w:val="24"/>
-        </w:rPr>
-        <w:t>1.349067032238642, 103.94543699920177</w:t>
-      </w:r>
-    </w:p>
-    <w:p>
-      <w:pPr>
-        <w:pStyle w:val="a3"/>
-        <w:ind w:leftChars="0"/>
-        <w:rPr>
-          <w:rFonts w:ascii="Calibri" w:hAnsi="Calibri" w:cs="Calibri"/>
+          <w:color w:val="000000"/>
           <w:szCs w:val="24"/>
         </w:rPr>
       </w:pPr>
@@ -8201,7 +8219,41 @@
           <w:color w:val="000000"/>
           <w:szCs w:val="24"/>
         </w:rPr>
-        <w:t xml:space="preserve"> (more updated)</w:t>
+        <w:t xml:space="preserve"> </w:t>
+      </w:r>
+    </w:p>
+    <w:p>
+      <w:pPr>
+        <w:pStyle w:val="a3"/>
+        <w:ind w:leftChars="0"/>
+        <w:rPr>
+          <w:rFonts w:ascii="Calibri" w:hAnsi="Calibri" w:cs="Calibri"/>
+          <w:szCs w:val="24"/>
+        </w:rPr>
+      </w:pPr>
+      <w:r>
+        <w:rPr>
+          <w:rFonts w:ascii="Calibri" w:hAnsi="Calibri" w:cs="Calibri"/>
+          <w:color w:val="000000"/>
+          <w:szCs w:val="24"/>
+        </w:rPr>
+        <w:t>1.349082785848653, 103.94543498754501</w:t>
+      </w:r>
+      <w:r>
+        <w:rPr>
+          <w:rFonts w:ascii="Calibri" w:hAnsi="Calibri" w:cs="Calibri"/>
+          <w:color w:val="000000"/>
+          <w:szCs w:val="24"/>
+        </w:rPr>
+        <w:t xml:space="preserve"> </w:t>
+      </w:r>
+      <w:r>
+        <w:rPr>
+          <w:rFonts w:cstheme="minorHAnsi" w:hint="eastAsia"/>
+          <w:color w:val="000000"/>
+          <w:szCs w:val="24"/>
+        </w:rPr>
+        <w:t>(more updated)</w:t>
       </w:r>
     </w:p>
     <w:p>
@@ -8241,19 +8293,11 @@
       <w:r>
         <w:t xml:space="preserve"> </w:t>
       </w:r>
-      <w:proofErr w:type="gramStart"/>
-      <w:r>
-        <w:rPr>
-          <w:rFonts w:hint="eastAsia"/>
-        </w:rPr>
-        <w:t>Near</w:t>
-      </w:r>
-      <w:proofErr w:type="gramEnd"/>
-      <w:r>
-        <w:rPr>
-          <w:rFonts w:hint="eastAsia"/>
-        </w:rPr>
-        <w:t xml:space="preserve"> End of Century Square Route</w:t>
+      <w:r>
+        <w:rPr>
+          <w:rFonts w:hint="eastAsia"/>
+        </w:rPr>
+        <w:t>Near End of Century Square Route</w:t>
       </w:r>
     </w:p>
     <w:p>
@@ -8327,21 +8371,7 @@
         <w:rPr>
           <w:rFonts w:hint="eastAsia"/>
         </w:rPr>
-        <w:t xml:space="preserve">1.44pm </w:t>
-      </w:r>
-      <w:proofErr w:type="gramStart"/>
-      <w:r>
-        <w:rPr>
-          <w:rFonts w:hint="eastAsia"/>
-        </w:rPr>
-        <w:t>Near</w:t>
-      </w:r>
-      <w:proofErr w:type="gramEnd"/>
-      <w:r>
-        <w:rPr>
-          <w:rFonts w:hint="eastAsia"/>
-        </w:rPr>
-        <w:t xml:space="preserve"> End of Century Square Route</w:t>
+        <w:t>1.44pm Near End of Century Square Route</w:t>
       </w:r>
     </w:p>
     <w:p>
@@ -8373,7 +8403,7 @@
         </w:tabs>
         <w:ind w:leftChars="0"/>
         <w:rPr>
-          <w:rFonts w:ascii="Calibri" w:hAnsi="Calibri" w:cs="Calibri" w:hint="eastAsia"/>
+          <w:rFonts w:ascii="Calibri" w:hAnsi="Calibri" w:cs="Calibri"/>
           <w:color w:val="000000"/>
           <w:szCs w:val="24"/>
         </w:rPr>
@@ -8440,15 +8470,7 @@
         <w:ind w:leftChars="0"/>
       </w:pPr>
       <w:r>
-        <w:t xml:space="preserve">9.51pm </w:t>
-      </w:r>
-      <w:proofErr w:type="gramStart"/>
-      <w:r>
-        <w:t>Near</w:t>
-      </w:r>
-      <w:proofErr w:type="gramEnd"/>
-      <w:r>
-        <w:t xml:space="preserve"> End of Century Square Route</w:t>
+        <w:t>9.51pm Near End of Century Square Route</w:t>
       </w:r>
     </w:p>
     <w:p>
@@ -8482,7 +8504,6 @@
           <w:color w:val="000000"/>
           <w:szCs w:val="24"/>
         </w:rPr>
-        <w:lastRenderedPageBreak/>
         <w:t>1.3485931, 103.94557580000003</w:t>
       </w:r>
       <w:r>
@@ -8498,9 +8519,6 @@
       <w:pPr>
         <w:pStyle w:val="a3"/>
         <w:ind w:leftChars="0"/>
-        <w:rPr>
-          <w:rFonts w:hint="eastAsia"/>
-        </w:rPr>
       </w:pPr>
       <w:r>
         <w:t>1.3486489, 103.94558959999995</w:t>
@@ -8511,7 +8529,7 @@
         <w:pStyle w:val="a3"/>
         <w:ind w:leftChars="0"/>
         <w:rPr>
-          <w:rFonts w:cstheme="minorHAnsi" w:hint="eastAsia"/>
+          <w:rFonts w:cstheme="minorHAnsi"/>
           <w:szCs w:val="24"/>
         </w:rPr>
       </w:pPr>
@@ -8574,15 +8592,7 @@
         <w:ind w:leftChars="0"/>
       </w:pPr>
       <w:r>
-        <w:t xml:space="preserve">11.33pm </w:t>
-      </w:r>
-      <w:proofErr w:type="gramStart"/>
-      <w:r>
-        <w:t>Near</w:t>
-      </w:r>
-      <w:proofErr w:type="gramEnd"/>
-      <w:r>
-        <w:t xml:space="preserve"> End of Century Square Route</w:t>
+        <w:t>11.33pm Near End of Century Square Route</w:t>
       </w:r>
     </w:p>
     <w:p>
@@ -8604,9 +8614,6 @@
       <w:pPr>
         <w:pStyle w:val="a3"/>
         <w:ind w:leftChars="0"/>
-        <w:rPr>
-          <w:rFonts w:hint="eastAsia"/>
-        </w:rPr>
       </w:pPr>
       <w:r>
         <w:t>1.34861017750381, 103.94557479768991</w:t>
@@ -8617,7 +8624,7 @@
         <w:pStyle w:val="a3"/>
         <w:ind w:leftChars="0"/>
         <w:rPr>
-          <w:rFonts w:cstheme="minorHAnsi" w:hint="eastAsia"/>
+          <w:rFonts w:cstheme="minorHAnsi"/>
           <w:szCs w:val="24"/>
         </w:rPr>
       </w:pPr>
@@ -8683,23 +8690,7 @@
         <w:ind w:leftChars="0"/>
       </w:pPr>
       <w:r>
-        <w:t>12.30</w:t>
-      </w:r>
-      <w:proofErr w:type="gramStart"/>
-      <w:r>
-        <w:t>am</w:t>
-      </w:r>
-      <w:proofErr w:type="gramEnd"/>
-      <w:r>
-        <w:t xml:space="preserve"> </w:t>
-      </w:r>
-      <w:proofErr w:type="spellStart"/>
-      <w:r>
-        <w:t>Blk</w:t>
-      </w:r>
-      <w:proofErr w:type="spellEnd"/>
-      <w:r>
-        <w:t xml:space="preserve"> 164</w:t>
+        <w:t>12.30am Blk 164</w:t>
       </w:r>
     </w:p>
     <w:p>
@@ -8721,9 +8712,6 @@
       <w:pPr>
         <w:pStyle w:val="a3"/>
         <w:ind w:leftChars="0"/>
-        <w:rPr>
-          <w:rFonts w:hint="eastAsia"/>
-        </w:rPr>
       </w:pPr>
       <w:r>
         <w:t>1.34946590020551, 103.94630536437035</w:t>
@@ -8734,7 +8722,7 @@
         <w:pStyle w:val="a3"/>
         <w:ind w:leftChars="0"/>
         <w:rPr>
-          <w:rFonts w:cstheme="minorHAnsi" w:hint="eastAsia"/>
+          <w:rFonts w:cstheme="minorHAnsi"/>
           <w:szCs w:val="24"/>
         </w:rPr>
       </w:pPr>
@@ -8805,40 +8793,24 @@
         <w:rPr>
           <w:rFonts w:hint="eastAsia"/>
         </w:rPr>
-        <w:t>3.57</w:t>
-      </w:r>
-      <w:proofErr w:type="gramStart"/>
-      <w:r>
-        <w:rPr>
-          <w:rFonts w:hint="eastAsia"/>
-        </w:rPr>
-        <w:t>am</w:t>
-      </w:r>
-      <w:proofErr w:type="gramEnd"/>
+        <w:t>3.57am</w:t>
+      </w:r>
       <w:r>
         <w:t xml:space="preserve"> </w:t>
       </w:r>
-      <w:proofErr w:type="spellStart"/>
-      <w:r>
-        <w:rPr>
-          <w:rFonts w:hint="eastAsia"/>
-        </w:rPr>
-        <w:t>Blk</w:t>
-      </w:r>
-      <w:proofErr w:type="spellEnd"/>
-      <w:r>
-        <w:rPr>
-          <w:rFonts w:hint="eastAsia"/>
-        </w:rPr>
-        <w:t xml:space="preserve"> 164</w:t>
-      </w:r>
-    </w:p>
-    <w:p>
-      <w:pPr>
-        <w:pStyle w:val="a3"/>
-        <w:ind w:leftChars="0"/>
-        <w:rPr>
-          <w:rFonts w:ascii="Arial" w:hAnsi="Arial" w:cs="Arial" w:hint="eastAsia"/>
+      <w:r>
+        <w:rPr>
+          <w:rFonts w:hint="eastAsia"/>
+        </w:rPr>
+        <w:t>Blk 164</w:t>
+      </w:r>
+    </w:p>
+    <w:p>
+      <w:pPr>
+        <w:pStyle w:val="a3"/>
+        <w:ind w:leftChars="0"/>
+        <w:rPr>
+          <w:rFonts w:ascii="Arial" w:hAnsi="Arial" w:cs="Arial"/>
           <w:color w:val="FF0000"/>
           <w:sz w:val="18"/>
           <w:szCs w:val="18"/>
@@ -8876,9 +8848,6 @@
       <w:pPr>
         <w:pStyle w:val="a3"/>
         <w:ind w:leftChars="0"/>
-        <w:rPr>
-          <w:rFonts w:hint="eastAsia"/>
-        </w:rPr>
       </w:pPr>
     </w:p>
     <w:p>
@@ -8895,72 +8864,36 @@
           <w:rFonts w:hint="eastAsia"/>
           <w:shd w:val="clear" w:color="auto" w:fill="DAEEF3" w:themeFill="accent5" w:themeFillTint="33"/>
         </w:rPr>
-        <w:t>0</w:t>
-      </w:r>
-      <w:r>
-        <w:rPr>
-          <w:rFonts w:hint="eastAsia"/>
-          <w:shd w:val="clear" w:color="auto" w:fill="DAEEF3" w:themeFill="accent5" w:themeFillTint="33"/>
-        </w:rPr>
-        <w:t>8</w:t>
-      </w:r>
-      <w:r>
-        <w:rPr>
-          <w:rFonts w:hint="eastAsia"/>
-          <w:shd w:val="clear" w:color="auto" w:fill="DAEEF3" w:themeFill="accent5" w:themeFillTint="33"/>
-        </w:rPr>
-        <w:t>00</w:t>
-      </w:r>
-    </w:p>
-    <w:p>
-      <w:pPr>
-        <w:pStyle w:val="a3"/>
-        <w:ind w:leftChars="0"/>
-      </w:pPr>
-      <w:r>
-        <w:rPr>
-          <w:rFonts w:hint="eastAsia"/>
-        </w:rPr>
-        <w:t>8.2</w:t>
-      </w:r>
-      <w:r>
-        <w:rPr>
-          <w:rFonts w:hint="eastAsia"/>
-        </w:rPr>
-        <w:t>7</w:t>
-      </w:r>
-      <w:proofErr w:type="gramStart"/>
-      <w:r>
-        <w:rPr>
-          <w:rFonts w:hint="eastAsia"/>
-        </w:rPr>
-        <w:t>am</w:t>
-      </w:r>
-      <w:proofErr w:type="gramEnd"/>
+        <w:t>0800</w:t>
+      </w:r>
+    </w:p>
+    <w:p>
+      <w:pPr>
+        <w:pStyle w:val="a3"/>
+        <w:ind w:leftChars="0"/>
+      </w:pPr>
+      <w:r>
+        <w:rPr>
+          <w:rFonts w:hint="eastAsia"/>
+        </w:rPr>
+        <w:t>8.27am</w:t>
+      </w:r>
       <w:r>
         <w:t xml:space="preserve"> </w:t>
       </w:r>
-      <w:proofErr w:type="spellStart"/>
-      <w:r>
-        <w:rPr>
-          <w:rFonts w:hint="eastAsia"/>
-        </w:rPr>
-        <w:t>Blk</w:t>
-      </w:r>
-      <w:proofErr w:type="spellEnd"/>
-      <w:r>
-        <w:rPr>
-          <w:rFonts w:hint="eastAsia"/>
-        </w:rPr>
-        <w:t xml:space="preserve"> 164</w:t>
-      </w:r>
-    </w:p>
-    <w:p>
-      <w:pPr>
-        <w:pStyle w:val="a3"/>
-        <w:ind w:leftChars="0"/>
-        <w:rPr>
-          <w:rFonts w:ascii="Arial" w:hAnsi="Arial" w:cs="Arial" w:hint="eastAsia"/>
+      <w:r>
+        <w:rPr>
+          <w:rFonts w:hint="eastAsia"/>
+        </w:rPr>
+        <w:t>Blk 164</w:t>
+      </w:r>
+    </w:p>
+    <w:p>
+      <w:pPr>
+        <w:pStyle w:val="a3"/>
+        <w:ind w:leftChars="0"/>
+        <w:rPr>
+          <w:rFonts w:ascii="Arial" w:hAnsi="Arial" w:cs="Arial"/>
           <w:color w:val="FF0000"/>
           <w:sz w:val="18"/>
           <w:szCs w:val="18"/>
@@ -9026,21 +8959,7 @@
         <w:rPr>
           <w:rFonts w:hint="eastAsia"/>
         </w:rPr>
-        <w:t xml:space="preserve">1.11pm </w:t>
-      </w:r>
-      <w:proofErr w:type="spellStart"/>
-      <w:r>
-        <w:rPr>
-          <w:rFonts w:hint="eastAsia"/>
-        </w:rPr>
-        <w:t>Blk</w:t>
-      </w:r>
-      <w:proofErr w:type="spellEnd"/>
-      <w:r>
-        <w:rPr>
-          <w:rFonts w:hint="eastAsia"/>
-        </w:rPr>
-        <w:t xml:space="preserve"> 164</w:t>
+        <w:t>1.11pm Blk 164</w:t>
       </w:r>
     </w:p>
     <w:p>
@@ -9069,7 +8988,7 @@
         <w:pStyle w:val="a3"/>
         <w:ind w:leftChars="0"/>
         <w:rPr>
-          <w:rFonts w:cstheme="minorHAnsi" w:hint="eastAsia"/>
+          <w:rFonts w:cstheme="minorHAnsi"/>
           <w:color w:val="000000"/>
           <w:szCs w:val="24"/>
         </w:rPr>
@@ -9107,6 +9026,14 @@
           <w:szCs w:val="24"/>
         </w:rPr>
         <w:t xml:space="preserve"> (more updated)</w:t>
+      </w:r>
+      <w:r>
+        <w:rPr>
+          <w:rFonts w:ascii="Calibri" w:hAnsi="Calibri" w:cs="Calibri" w:hint="eastAsia"/>
+          <w:color w:val="000000"/>
+          <w:szCs w:val="24"/>
+        </w:rPr>
+        <w:t xml:space="preserve"> </w:t>
       </w:r>
     </w:p>
     <w:p>
@@ -9129,7 +9056,6 @@
           <w:rFonts w:hint="eastAsia"/>
           <w:shd w:val="clear" w:color="auto" w:fill="B2A1C7" w:themeFill="accent4" w:themeFillTint="99"/>
         </w:rPr>
-        <w:lastRenderedPageBreak/>
         <w:t>1800</w:t>
       </w:r>
     </w:p>
@@ -9139,15 +9065,7 @@
         <w:ind w:leftChars="0"/>
       </w:pPr>
       <w:r>
-        <w:t xml:space="preserve">6.05pm </w:t>
-      </w:r>
-      <w:proofErr w:type="spellStart"/>
-      <w:r>
-        <w:t>Blk</w:t>
-      </w:r>
-      <w:proofErr w:type="spellEnd"/>
-      <w:r>
-        <w:t xml:space="preserve"> 164</w:t>
+        <w:t>6.05pm Blk 164</w:t>
       </w:r>
     </w:p>
     <w:p>
@@ -9169,9 +9087,6 @@
       <w:pPr>
         <w:pStyle w:val="a3"/>
         <w:ind w:leftChars="0"/>
-        <w:rPr>
-          <w:rFonts w:hint="eastAsia"/>
-        </w:rPr>
       </w:pPr>
       <w:r>
         <w:t>1.349464559472963, 103.94630536437035</w:t>
@@ -9181,9 +9096,6 @@
       <w:pPr>
         <w:pStyle w:val="a3"/>
         <w:ind w:leftChars="0"/>
-        <w:rPr>
-          <w:rFonts w:hint="eastAsia"/>
-        </w:rPr>
       </w:pPr>
       <w:r>
         <w:t>1.349441431836322</w:t>
@@ -9264,15 +9176,7 @@
         <w:ind w:leftChars="0"/>
       </w:pPr>
       <w:r>
-        <w:t xml:space="preserve">9.34pm </w:t>
-      </w:r>
-      <w:proofErr w:type="spellStart"/>
-      <w:r>
-        <w:t>Blk</w:t>
-      </w:r>
-      <w:proofErr w:type="spellEnd"/>
-      <w:r>
-        <w:t xml:space="preserve"> 164</w:t>
+        <w:t>9.34pm Blk 164</w:t>
       </w:r>
     </w:p>
     <w:p>
@@ -9312,9 +9216,6 @@
       <w:pPr>
         <w:pStyle w:val="a3"/>
         <w:ind w:leftChars="0"/>
-        <w:rPr>
-          <w:rFonts w:hint="eastAsia"/>
-        </w:rPr>
       </w:pPr>
       <w:r>
         <w:t>1.3493645, 103.94641819999993</w:t>
@@ -9325,25 +9226,25 @@
         <w:pStyle w:val="a3"/>
         <w:ind w:leftChars="0"/>
         <w:rPr>
+          <w:rFonts w:cstheme="minorHAnsi"/>
+          <w:szCs w:val="24"/>
+        </w:rPr>
+      </w:pPr>
+      <w:r>
+        <w:t>1.349437744821766</w:t>
+      </w:r>
+      <w:r>
+        <w:rPr>
+          <w:rFonts w:hint="eastAsia"/>
+        </w:rPr>
+        <w:t>,</w:t>
+      </w:r>
+      <w:r>
+        <w:t xml:space="preserve"> 103.94630569964647</w:t>
+      </w:r>
+      <w:r>
+        <w:rPr>
           <w:rFonts w:cstheme="minorHAnsi" w:hint="eastAsia"/>
-          <w:szCs w:val="24"/>
-        </w:rPr>
-      </w:pPr>
-      <w:r>
-        <w:t>1.349437744821766</w:t>
-      </w:r>
-      <w:r>
-        <w:rPr>
-          <w:rFonts w:hint="eastAsia"/>
-        </w:rPr>
-        <w:t>,</w:t>
-      </w:r>
-      <w:r>
-        <w:t xml:space="preserve"> 103.94630569964647</w:t>
-      </w:r>
-      <w:r>
-        <w:rPr>
-          <w:rFonts w:cstheme="minorHAnsi" w:hint="eastAsia"/>
           <w:color w:val="000000"/>
           <w:szCs w:val="24"/>
         </w:rPr>
@@ -9365,23 +9266,15 @@
           <w:color w:val="000000"/>
           <w:szCs w:val="24"/>
         </w:rPr>
-        <w:t>1.349451822513689, 103.94629094749689</w:t>
-      </w:r>
-      <w:r>
-        <w:rPr>
-          <w:rFonts w:ascii="Calibri" w:hAnsi="Calibri" w:cs="Calibri"/>
+        <w:t>1.349451822513689, 103.94629094749689 (more updated)</w:t>
+      </w:r>
+      <w:r>
+        <w:rPr>
+          <w:rFonts w:ascii="Calibri" w:hAnsi="Calibri" w:cs="Calibri" w:hint="eastAsia"/>
           <w:color w:val="000000"/>
           <w:szCs w:val="24"/>
         </w:rPr>
         <w:t xml:space="preserve"> </w:t>
-      </w:r>
-      <w:r>
-        <w:rPr>
-          <w:rFonts w:ascii="Calibri" w:hAnsi="Calibri" w:cs="Calibri"/>
-          <w:color w:val="000000"/>
-          <w:szCs w:val="24"/>
-        </w:rPr>
-        <w:t>(more updated)</w:t>
       </w:r>
     </w:p>
     <w:p/>
@@ -9408,15 +9301,7 @@
         <w:ind w:leftChars="0"/>
       </w:pPr>
       <w:r>
-        <w:t xml:space="preserve">11.20pm </w:t>
-      </w:r>
-      <w:proofErr w:type="spellStart"/>
-      <w:r>
-        <w:t>Blk</w:t>
-      </w:r>
-      <w:proofErr w:type="spellEnd"/>
-      <w:r>
-        <w:t xml:space="preserve"> 164</w:t>
+        <w:t>11.20pm Blk 164</w:t>
       </w:r>
     </w:p>
     <w:p>
@@ -9438,9 +9323,6 @@
       <w:pPr>
         <w:pStyle w:val="a3"/>
         <w:ind w:leftChars="0"/>
-        <w:rPr>
-          <w:rFonts w:hint="eastAsia"/>
-        </w:rPr>
       </w:pPr>
       <w:r>
         <w:t>1.349468581670604, 103.94630670547485</w:t>
@@ -9450,9 +9332,6 @@
       <w:pPr>
         <w:pStyle w:val="a3"/>
         <w:ind w:leftChars="0"/>
-        <w:rPr>
-          <w:rFonts w:hint="eastAsia"/>
-        </w:rPr>
       </w:pPr>
       <w:r>
         <w:t>1.349443107752018</w:t>
@@ -9525,15 +9404,7 @@
         <w:ind w:leftChars="0"/>
       </w:pPr>
       <w:r>
-        <w:t xml:space="preserve">6.01pm Park beside </w:t>
-      </w:r>
-      <w:proofErr w:type="spellStart"/>
-      <w:r>
-        <w:t>Blk</w:t>
-      </w:r>
-      <w:proofErr w:type="spellEnd"/>
-      <w:r>
-        <w:t xml:space="preserve"> 16</w:t>
+        <w:t>6.01pm Park beside Blk 16</w:t>
       </w:r>
       <w:r>
         <w:rPr>
@@ -9568,6 +9439,8 @@
       <w:r>
         <w:t>1.349267806962911, 103.94679218530655</w:t>
       </w:r>
+      <w:bookmarkStart w:id="0" w:name="_GoBack"/>
+      <w:bookmarkEnd w:id="0"/>
     </w:p>
     <w:p>
       <w:pPr>
@@ -9601,35 +9474,7 @@
         <w:rPr>
           <w:rFonts w:hint="eastAsia"/>
         </w:rPr>
-        <w:t>3.24</w:t>
-      </w:r>
-      <w:proofErr w:type="gramStart"/>
-      <w:r>
-        <w:rPr>
-          <w:rFonts w:hint="eastAsia"/>
-        </w:rPr>
-        <w:t>am</w:t>
-      </w:r>
-      <w:proofErr w:type="gramEnd"/>
-      <w:r>
-        <w:rPr>
-          <w:rFonts w:hint="eastAsia"/>
-        </w:rPr>
-        <w:t xml:space="preserve"> </w:t>
-      </w:r>
-      <w:proofErr w:type="spellStart"/>
-      <w:r>
-        <w:rPr>
-          <w:rFonts w:hint="eastAsia"/>
-        </w:rPr>
-        <w:t>Blk</w:t>
-      </w:r>
-      <w:proofErr w:type="spellEnd"/>
-      <w:r>
-        <w:rPr>
-          <w:rFonts w:hint="eastAsia"/>
-        </w:rPr>
-        <w:t xml:space="preserve"> 163</w:t>
+        <w:t>3.24am Blk 163</w:t>
       </w:r>
     </w:p>
     <w:p>
@@ -9703,21 +9548,7 @@
         <w:rPr>
           <w:rFonts w:hint="eastAsia"/>
         </w:rPr>
-        <w:t xml:space="preserve">1.17pm </w:t>
-      </w:r>
-      <w:proofErr w:type="spellStart"/>
-      <w:r>
-        <w:rPr>
-          <w:rFonts w:hint="eastAsia"/>
-        </w:rPr>
-        <w:t>Blk</w:t>
-      </w:r>
-      <w:proofErr w:type="spellEnd"/>
-      <w:r>
-        <w:rPr>
-          <w:rFonts w:hint="eastAsia"/>
-        </w:rPr>
-        <w:t xml:space="preserve"> 163</w:t>
+        <w:t>1.17pm Blk 163</w:t>
       </w:r>
     </w:p>
     <w:p>
@@ -9746,7 +9577,7 @@
         <w:pStyle w:val="a3"/>
         <w:ind w:leftChars="0"/>
         <w:rPr>
-          <w:rFonts w:cstheme="minorHAnsi" w:hint="eastAsia"/>
+          <w:rFonts w:cstheme="minorHAnsi"/>
           <w:color w:val="000000"/>
           <w:szCs w:val="24"/>
         </w:rPr>
@@ -9801,7 +9632,6 @@
           <w:rFonts w:hint="eastAsia"/>
           <w:shd w:val="clear" w:color="auto" w:fill="C2D69B" w:themeFill="accent3" w:themeFillTint="99"/>
         </w:rPr>
-        <w:lastRenderedPageBreak/>
         <w:t>1600</w:t>
       </w:r>
     </w:p>
@@ -9811,15 +9641,7 @@
         <w:ind w:leftChars="0"/>
       </w:pPr>
       <w:r>
-        <w:t xml:space="preserve">5.58pm </w:t>
-      </w:r>
-      <w:proofErr w:type="spellStart"/>
-      <w:r>
-        <w:t>Blk</w:t>
-      </w:r>
-      <w:proofErr w:type="spellEnd"/>
-      <w:r>
-        <w:t xml:space="preserve"> 163</w:t>
+        <w:t>5.58pm Blk 163</w:t>
       </w:r>
     </w:p>
     <w:p>
@@ -9841,9 +9663,6 @@
       <w:pPr>
         <w:pStyle w:val="a3"/>
         <w:ind w:leftChars="0"/>
-        <w:rPr>
-          <w:rFonts w:hint="eastAsia"/>
-        </w:rPr>
       </w:pPr>
       <w:r>
         <w:t>1.349378752588079, 103.94721999764442</w:t>
@@ -9879,9 +9698,6 @@
       <w:pPr>
         <w:pStyle w:val="a3"/>
         <w:ind w:leftChars="0"/>
-        <w:rPr>
-          <w:rFonts w:hint="eastAsia"/>
-        </w:rPr>
       </w:pPr>
     </w:p>
     <w:p>
@@ -9892,9 +9708,6 @@
           <w:numId w:val="1"/>
         </w:numPr>
         <w:ind w:leftChars="0"/>
-        <w:rPr>
-          <w:rFonts w:hint="eastAsia"/>
-        </w:rPr>
       </w:pPr>
       <w:r>
         <w:rPr>
@@ -9908,9 +9721,6 @@
       <w:pPr>
         <w:pStyle w:val="a3"/>
         <w:ind w:leftChars="0"/>
-        <w:rPr>
-          <w:rFonts w:hint="eastAsia"/>
-        </w:rPr>
       </w:pPr>
       <w:r>
         <w:rPr>
@@ -9921,33 +9731,19 @@
       <w:r>
         <w:t xml:space="preserve">pm </w:t>
       </w:r>
-      <w:proofErr w:type="spellStart"/>
-      <w:r>
-        <w:rPr>
-          <w:rFonts w:hint="eastAsia"/>
-        </w:rPr>
-        <w:t>Blk</w:t>
-      </w:r>
-      <w:proofErr w:type="spellEnd"/>
-      <w:r>
-        <w:rPr>
-          <w:rFonts w:hint="eastAsia"/>
-        </w:rPr>
-        <w:t xml:space="preserve"> 16</w:t>
-      </w:r>
-      <w:r>
-        <w:rPr>
-          <w:rFonts w:hint="eastAsia"/>
-        </w:rPr>
-        <w:t>3</w:t>
-      </w:r>
-    </w:p>
-    <w:p>
-      <w:pPr>
-        <w:pStyle w:val="a3"/>
-        <w:ind w:leftChars="0"/>
-        <w:rPr>
-          <w:rFonts w:ascii="Arial" w:hAnsi="Arial" w:cs="Arial" w:hint="eastAsia"/>
+      <w:r>
+        <w:rPr>
+          <w:rFonts w:hint="eastAsia"/>
+        </w:rPr>
+        <w:t>Blk 163</w:t>
+      </w:r>
+    </w:p>
+    <w:p>
+      <w:pPr>
+        <w:pStyle w:val="a3"/>
+        <w:ind w:leftChars="0"/>
+        <w:rPr>
+          <w:rFonts w:ascii="Arial" w:hAnsi="Arial" w:cs="Arial"/>
           <w:color w:val="FF0000"/>
           <w:sz w:val="18"/>
           <w:szCs w:val="18"/>
@@ -10013,35 +9809,7 @@
         <w:rPr>
           <w:rFonts w:hint="eastAsia"/>
         </w:rPr>
-        <w:t>3.20</w:t>
-      </w:r>
-      <w:proofErr w:type="gramStart"/>
-      <w:r>
-        <w:rPr>
-          <w:rFonts w:hint="eastAsia"/>
-        </w:rPr>
-        <w:t>am</w:t>
-      </w:r>
-      <w:proofErr w:type="gramEnd"/>
-      <w:r>
-        <w:rPr>
-          <w:rFonts w:hint="eastAsia"/>
-        </w:rPr>
-        <w:t xml:space="preserve"> </w:t>
-      </w:r>
-      <w:proofErr w:type="spellStart"/>
-      <w:r>
-        <w:rPr>
-          <w:rFonts w:hint="eastAsia"/>
-        </w:rPr>
-        <w:t>Blk</w:t>
-      </w:r>
-      <w:proofErr w:type="spellEnd"/>
-      <w:r>
-        <w:rPr>
-          <w:rFonts w:hint="eastAsia"/>
-        </w:rPr>
-        <w:t xml:space="preserve"> 166</w:t>
+        <w:t>3.20am Blk 166</w:t>
       </w:r>
     </w:p>
     <w:p>
@@ -10073,17 +9841,18 @@
         </w:tabs>
         <w:ind w:leftChars="0"/>
         <w:rPr>
-          <w:rFonts w:ascii="Calibri" w:hAnsi="Calibri" w:cs="Calibri" w:hint="eastAsia"/>
-          <w:color w:val="000000"/>
-          <w:szCs w:val="24"/>
-        </w:rPr>
-      </w:pPr>
-      <w:r>
-        <w:rPr>
-          <w:rFonts w:ascii="Calibri" w:hAnsi="Calibri" w:cs="Calibri"/>
-          <w:color w:val="000000"/>
-          <w:szCs w:val="24"/>
-        </w:rPr>
+          <w:rFonts w:ascii="Calibri" w:hAnsi="Calibri" w:cs="Calibri"/>
+          <w:color w:val="000000"/>
+          <w:szCs w:val="24"/>
+        </w:rPr>
+      </w:pPr>
+      <w:r>
+        <w:rPr>
+          <w:rFonts w:ascii="Calibri" w:hAnsi="Calibri" w:cs="Calibri"/>
+          <w:color w:val="000000"/>
+          <w:szCs w:val="24"/>
+        </w:rPr>
+        <w:lastRenderedPageBreak/>
         <w:t>1.349081780299077, 103.94721362739801</w:t>
       </w:r>
     </w:p>
@@ -10152,21 +9921,7 @@
         <w:rPr>
           <w:rFonts w:hint="eastAsia"/>
         </w:rPr>
-        <w:t xml:space="preserve">1.21pm </w:t>
-      </w:r>
-      <w:proofErr w:type="spellStart"/>
-      <w:r>
-        <w:rPr>
-          <w:rFonts w:hint="eastAsia"/>
-        </w:rPr>
-        <w:t>Blk</w:t>
-      </w:r>
-      <w:proofErr w:type="spellEnd"/>
-      <w:r>
-        <w:rPr>
-          <w:rFonts w:hint="eastAsia"/>
-        </w:rPr>
-        <w:t xml:space="preserve"> 166</w:t>
+        <w:t>1.21pm Blk 166</w:t>
       </w:r>
     </w:p>
     <w:p>
@@ -10195,7 +9950,7 @@
         <w:pStyle w:val="a3"/>
         <w:ind w:leftChars="0"/>
         <w:rPr>
-          <w:rFonts w:cstheme="minorHAnsi" w:hint="eastAsia"/>
+          <w:rFonts w:cstheme="minorHAnsi"/>
           <w:color w:val="000000"/>
           <w:szCs w:val="24"/>
         </w:rPr>
@@ -10259,15 +10014,7 @@
         <w:ind w:leftChars="0"/>
       </w:pPr>
       <w:r>
-        <w:t xml:space="preserve">5.54pm </w:t>
-      </w:r>
-      <w:proofErr w:type="spellStart"/>
-      <w:r>
-        <w:t>Blk</w:t>
-      </w:r>
-      <w:proofErr w:type="spellEnd"/>
-      <w:r>
-        <w:t xml:space="preserve"> 166</w:t>
+        <w:t>5.54pm Blk 166</w:t>
       </w:r>
     </w:p>
     <w:p>
@@ -10289,9 +10036,6 @@
       <w:pPr>
         <w:pStyle w:val="a3"/>
         <w:ind w:leftChars="0"/>
-        <w:rPr>
-          <w:rFonts w:hint="eastAsia"/>
-        </w:rPr>
       </w:pPr>
       <w:r>
         <w:t>1.349090159878845, 103.94721865653992</w:t>
@@ -10312,24 +10056,13 @@
           <w:color w:val="000000"/>
           <w:szCs w:val="24"/>
         </w:rPr>
-        <w:t>1.349075411818448, 103.94721362739801</w:t>
-      </w:r>
-      <w:r>
-        <w:rPr>
-          <w:rFonts w:ascii="Calibri" w:hAnsi="Calibri" w:cs="Calibri"/>
-          <w:color w:val="000000"/>
-          <w:szCs w:val="24"/>
-        </w:rPr>
-        <w:t xml:space="preserve"> (more updated)</w:t>
-      </w:r>
-    </w:p>
-    <w:p>
-      <w:pPr>
-        <w:pStyle w:val="a3"/>
-        <w:ind w:leftChars="0"/>
-        <w:rPr>
-          <w:rFonts w:hint="eastAsia"/>
-        </w:rPr>
+        <w:t>1.349075411818448, 103.94721362739801 (more updated)</w:t>
+      </w:r>
+    </w:p>
+    <w:p>
+      <w:pPr>
+        <w:pStyle w:val="a3"/>
+        <w:ind w:leftChars="0"/>
       </w:pPr>
     </w:p>
     <w:p>
@@ -10340,39 +10073,19 @@
           <w:numId w:val="1"/>
         </w:numPr>
         <w:ind w:leftChars="0"/>
-        <w:rPr>
-          <w:rFonts w:hint="eastAsia"/>
-        </w:rPr>
       </w:pPr>
       <w:r>
         <w:rPr>
           <w:rFonts w:hint="eastAsia"/>
           <w:shd w:val="clear" w:color="auto" w:fill="FABF8F" w:themeFill="accent6" w:themeFillTint="99"/>
         </w:rPr>
-        <w:t>2</w:t>
-      </w:r>
-      <w:r>
-        <w:rPr>
-          <w:rFonts w:hint="eastAsia"/>
-          <w:shd w:val="clear" w:color="auto" w:fill="FABF8F" w:themeFill="accent6" w:themeFillTint="99"/>
-        </w:rPr>
-        <w:t>2</w:t>
-      </w:r>
-      <w:r>
-        <w:rPr>
-          <w:rFonts w:hint="eastAsia"/>
-          <w:shd w:val="clear" w:color="auto" w:fill="FABF8F" w:themeFill="accent6" w:themeFillTint="99"/>
-        </w:rPr>
-        <w:t>00</w:t>
-      </w:r>
-    </w:p>
-    <w:p>
-      <w:pPr>
-        <w:pStyle w:val="a3"/>
-        <w:ind w:leftChars="0"/>
-        <w:rPr>
-          <w:rFonts w:hint="eastAsia"/>
-        </w:rPr>
+        <w:t>2200</w:t>
+      </w:r>
+    </w:p>
+    <w:p>
+      <w:pPr>
+        <w:pStyle w:val="a3"/>
+        <w:ind w:leftChars="0"/>
       </w:pPr>
       <w:r>
         <w:rPr>
@@ -10383,27 +10096,19 @@
       <w:r>
         <w:t xml:space="preserve">pm </w:t>
       </w:r>
-      <w:proofErr w:type="spellStart"/>
-      <w:r>
-        <w:rPr>
-          <w:rFonts w:hint="eastAsia"/>
-        </w:rPr>
-        <w:t>Blk</w:t>
-      </w:r>
-      <w:proofErr w:type="spellEnd"/>
-      <w:r>
-        <w:rPr>
-          <w:rFonts w:hint="eastAsia"/>
-        </w:rPr>
-        <w:t xml:space="preserve"> 166</w:t>
-      </w:r>
-    </w:p>
-    <w:p>
-      <w:pPr>
-        <w:pStyle w:val="a3"/>
-        <w:ind w:leftChars="0"/>
-        <w:rPr>
-          <w:rFonts w:ascii="Arial" w:hAnsi="Arial" w:cs="Arial" w:hint="eastAsia"/>
+      <w:r>
+        <w:rPr>
+          <w:rFonts w:hint="eastAsia"/>
+        </w:rPr>
+        <w:t>Blk 166</w:t>
+      </w:r>
+    </w:p>
+    <w:p>
+      <w:pPr>
+        <w:pStyle w:val="a3"/>
+        <w:ind w:leftChars="0"/>
+        <w:rPr>
+          <w:rFonts w:ascii="Arial" w:hAnsi="Arial" w:cs="Arial"/>
           <w:color w:val="FF0000"/>
           <w:sz w:val="18"/>
           <w:szCs w:val="18"/>
@@ -10498,45 +10203,44 @@
         <w:pStyle w:val="a3"/>
         <w:ind w:leftChars="0"/>
         <w:rPr>
+          <w:rFonts w:ascii="Calibri" w:hAnsi="Calibri" w:cs="Calibri"/>
+          <w:color w:val="000000"/>
+          <w:szCs w:val="24"/>
+        </w:rPr>
+      </w:pPr>
+      <w:r>
+        <w:rPr>
+          <w:rFonts w:ascii="Calibri" w:hAnsi="Calibri" w:cs="Calibri"/>
+          <w:color w:val="000000"/>
+          <w:szCs w:val="24"/>
+        </w:rPr>
+        <w:t>1.350435880379013, 103.9467699790689</w:t>
+      </w:r>
+    </w:p>
+    <w:p>
+      <w:pPr>
+        <w:pStyle w:val="a3"/>
+        <w:ind w:leftChars="0"/>
+        <w:rPr>
+          <w:rFonts w:ascii="Calibri" w:hAnsi="Calibri" w:cs="Calibri"/>
+          <w:color w:val="000000"/>
+          <w:szCs w:val="24"/>
+        </w:rPr>
+      </w:pPr>
+      <w:r>
+        <w:rPr>
+          <w:rFonts w:ascii="Calibri" w:hAnsi="Calibri" w:cs="Calibri"/>
+          <w:color w:val="000000"/>
+          <w:szCs w:val="24"/>
+        </w:rPr>
+        <w:t>1.350544519304232, 103.94657157361507</w:t>
+      </w:r>
+      <w:r>
+        <w:rPr>
           <w:rFonts w:ascii="Calibri" w:hAnsi="Calibri" w:cs="Calibri" w:hint="eastAsia"/>
           <w:color w:val="000000"/>
           <w:szCs w:val="24"/>
         </w:rPr>
-      </w:pPr>
-      <w:r>
-        <w:rPr>
-          <w:rFonts w:ascii="Calibri" w:hAnsi="Calibri" w:cs="Calibri"/>
-          <w:color w:val="000000"/>
-          <w:szCs w:val="24"/>
-        </w:rPr>
-        <w:t>1.350435880379013, 103.9467699790689</w:t>
-      </w:r>
-    </w:p>
-    <w:p>
-      <w:pPr>
-        <w:pStyle w:val="a3"/>
-        <w:ind w:leftChars="0"/>
-        <w:rPr>
-          <w:rFonts w:ascii="Calibri" w:hAnsi="Calibri" w:cs="Calibri"/>
-          <w:color w:val="000000"/>
-          <w:szCs w:val="24"/>
-        </w:rPr>
-      </w:pPr>
-      <w:r>
-        <w:rPr>
-          <w:rFonts w:ascii="Calibri" w:hAnsi="Calibri" w:cs="Calibri"/>
-          <w:color w:val="000000"/>
-          <w:szCs w:val="24"/>
-        </w:rPr>
-        <w:lastRenderedPageBreak/>
-        <w:t>1.350544519304232, 103.94657157361507</w:t>
-      </w:r>
-      <w:r>
-        <w:rPr>
-          <w:rFonts w:ascii="Calibri" w:hAnsi="Calibri" w:cs="Calibri" w:hint="eastAsia"/>
-          <w:color w:val="000000"/>
-          <w:szCs w:val="24"/>
-        </w:rPr>
         <w:t xml:space="preserve"> (more updated)</w:t>
       </w:r>
     </w:p>
@@ -10545,7 +10249,7 @@
         <w:pStyle w:val="a3"/>
         <w:ind w:leftChars="0"/>
         <w:rPr>
-          <w:rFonts w:ascii="Calibri" w:hAnsi="Calibri" w:cs="Calibri" w:hint="eastAsia"/>
+          <w:rFonts w:ascii="Calibri" w:hAnsi="Calibri" w:cs="Calibri"/>
           <w:color w:val="000000"/>
           <w:szCs w:val="24"/>
         </w:rPr>
@@ -10600,7 +10304,7 @@
         <w:pStyle w:val="a3"/>
         <w:ind w:leftChars="0"/>
         <w:rPr>
-          <w:rFonts w:ascii="Arial" w:hAnsi="Arial" w:cs="Arial" w:hint="eastAsia"/>
+          <w:rFonts w:ascii="Arial" w:hAnsi="Arial" w:cs="Arial"/>
           <w:color w:val="FF0000"/>
           <w:sz w:val="18"/>
           <w:szCs w:val="18"/>
@@ -10674,7 +10378,7 @@
         <w:pStyle w:val="a3"/>
         <w:ind w:leftChars="0"/>
         <w:rPr>
-          <w:rFonts w:cstheme="minorHAnsi" w:hint="eastAsia"/>
+          <w:rFonts w:cstheme="minorHAnsi"/>
           <w:color w:val="000000"/>
           <w:szCs w:val="24"/>
         </w:rPr>
@@ -10721,18 +10425,8 @@
           <w:color w:val="000000"/>
           <w:szCs w:val="24"/>
         </w:rPr>
-        <w:t>1.35054552485321, 103.94657023251057</w:t>
-      </w:r>
-      <w:r>
-        <w:rPr>
-          <w:rFonts w:ascii="Calibri" w:hAnsi="Calibri" w:cs="Calibri"/>
-          <w:color w:val="000000"/>
-          <w:szCs w:val="24"/>
-        </w:rPr>
-        <w:t xml:space="preserve"> (more updated)</w:t>
-      </w:r>
-      <w:bookmarkStart w:id="0" w:name="_GoBack"/>
-      <w:bookmarkEnd w:id="0"/>
+        <w:t>1.35054552485321, 103.94657023251057 (more updated)</w:t>
+      </w:r>
     </w:p>
     <w:sectPr>
       <w:pgSz w:w="11906" w:h="16838"/>

</xml_diff>